<commit_message>
Need to get this done. Biggly.
</commit_message>
<xml_diff>
--- a/phd/ResearchSeminarCyberSecISEC700/Webb_Assignment_3/Webb_Assignment_3.docx
+++ b/phd/ResearchSeminarCyberSecISEC700/Webb_Assignment_3/Webb_Assignment_3.docx
@@ -166,7 +166,7 @@
       <w:pPr>
         <w:pStyle w:val="Normal"/>
         <w:spacing w:lineRule="auto" w:line="480"/>
-        <w:jc w:val="left"/>
+        <w:jc w:val="center"/>
         <w:rPr>
           <w:rStyle w:val="Textlayerabsolute"/>
           <w:rFonts w:ascii="Times New Roman" w:hAnsi="Times New Roman" w:cs="Times New Roman"/>
@@ -207,9 +207,13 @@
         <w:spacing w:lineRule="auto" w:line="480"/>
         <w:jc w:val="left"/>
         <w:rPr>
+          <w:rFonts w:ascii="Times New Roman" w:hAnsi="Times New Roman" w:cs="Times New Roman"/>
           <w:b w:val="false"/>
           <w:b w:val="false"/>
           <w:bCs w:val="false"/>
+          <w:color w:val="000000"/>
+          <w:sz w:val="24"/>
+          <w:szCs w:val="24"/>
         </w:rPr>
       </w:pPr>
       <w:r>
@@ -221,7 +225,321 @@
           <w:sz w:val="24"/>
           <w:szCs w:val="24"/>
         </w:rPr>
-        <w:t>Section 1</w:t>
+        <w:t xml:space="preserve">The research problem is that Peer-to-Peer (P2P) networks take up enormous portions of the </w:t>
+      </w:r>
+      <w:r>
+        <w:rPr>
+          <w:rFonts w:cs="Times New Roman" w:ascii="Times New Roman" w:hAnsi="Times New Roman"/>
+          <w:b w:val="false"/>
+          <w:bCs w:val="false"/>
+          <w:color w:val="000000"/>
+          <w:sz w:val="24"/>
+          <w:szCs w:val="24"/>
+        </w:rPr>
+        <w:t>open Internets</w:t>
+      </w:r>
+      <w:r>
+        <w:rPr>
+          <w:rFonts w:cs="Times New Roman" w:ascii="Times New Roman" w:hAnsi="Times New Roman"/>
+          <w:b w:val="false"/>
+          <w:bCs w:val="false"/>
+          <w:color w:val="000000"/>
+          <w:sz w:val="24"/>
+          <w:szCs w:val="24"/>
+        </w:rPr>
+        <w:t xml:space="preserve"> bandwidth </w:t>
+      </w:r>
+      <w:r>
+        <w:rPr>
+          <w:rFonts w:cs="Times New Roman" w:ascii="Times New Roman" w:hAnsi="Times New Roman"/>
+          <w:b w:val="false"/>
+          <w:bCs w:val="false"/>
+          <w:color w:val="000000"/>
+          <w:sz w:val="24"/>
+          <w:szCs w:val="24"/>
+          <w:highlight w:val="yellow"/>
+        </w:rPr>
+        <w:t>(Zuo &amp; Iamnitchi, 2016)</w:t>
+      </w:r>
+      <w:r>
+        <w:rPr>
+          <w:rFonts w:cs="Times New Roman" w:ascii="Times New Roman" w:hAnsi="Times New Roman"/>
+          <w:b w:val="false"/>
+          <w:bCs w:val="false"/>
+          <w:color w:val="000000"/>
+          <w:sz w:val="24"/>
+          <w:szCs w:val="24"/>
+          <w:highlight w:val="yellow"/>
+        </w:rPr>
+        <w:t>.</w:t>
+      </w:r>
+      <w:r>
+        <w:rPr>
+          <w:rFonts w:cs="Times New Roman" w:ascii="Times New Roman" w:hAnsi="Times New Roman"/>
+          <w:b w:val="false"/>
+          <w:bCs w:val="false"/>
+          <w:color w:val="000000"/>
+          <w:sz w:val="24"/>
+          <w:szCs w:val="24"/>
+        </w:rPr>
+        <w:t xml:space="preserve"> </w:t>
+      </w:r>
+      <w:r>
+        <w:rPr>
+          <w:rFonts w:eastAsia="Calibri" w:cs="Times New Roman" w:ascii="Times New Roman" w:hAnsi="Times New Roman"/>
+          <w:b w:val="false"/>
+          <w:bCs w:val="false"/>
+          <w:color w:val="000000"/>
+          <w:kern w:val="0"/>
+          <w:sz w:val="24"/>
+          <w:szCs w:val="24"/>
+          <w:lang w:val="en-US" w:eastAsia="en-US" w:bidi="ar-SA"/>
+        </w:rPr>
+        <w:t>The P2P consuming so much bandwidth on the open internet is a problem because of the congestion put on Internet Service Provider’s (ISP’s) networks.</w:t>
+      </w:r>
+      <w:r>
+        <w:rPr>
+          <w:rFonts w:eastAsia="Calibri" w:cs="Times New Roman" w:ascii="Times New Roman" w:hAnsi="Times New Roman"/>
+          <w:b w:val="false"/>
+          <w:bCs w:val="false"/>
+          <w:color w:val="000000"/>
+          <w:kern w:val="0"/>
+          <w:sz w:val="24"/>
+          <w:szCs w:val="24"/>
+          <w:highlight w:val="yellow"/>
+          <w:lang w:val="en-US" w:eastAsia="en-US" w:bidi="ar-SA"/>
+        </w:rPr>
+        <w:t xml:space="preserve">(He, et al., 2016) </w:t>
+      </w:r>
+      <w:r>
+        <w:rPr>
+          <w:rFonts w:eastAsia="Calibri" w:cs="Times New Roman" w:ascii="Times New Roman" w:hAnsi="Times New Roman"/>
+          <w:b w:val="false"/>
+          <w:bCs w:val="false"/>
+          <w:color w:val="000000"/>
+          <w:kern w:val="0"/>
+          <w:sz w:val="24"/>
+          <w:szCs w:val="24"/>
+          <w:lang w:val="en-US" w:eastAsia="en-US" w:bidi="ar-SA"/>
+        </w:rPr>
+        <w:t>Because open networks get saturated with high bandwidth inefficiency P2P traffic, other applications can see reduced performance</w:t>
+      </w:r>
+      <w:r>
+        <w:rPr>
+          <w:rFonts w:eastAsia="Calibri" w:cs="Times New Roman" w:ascii="Times New Roman" w:hAnsi="Times New Roman"/>
+          <w:b w:val="false"/>
+          <w:bCs w:val="false"/>
+          <w:color w:val="000000"/>
+          <w:kern w:val="0"/>
+          <w:sz w:val="24"/>
+          <w:szCs w:val="24"/>
+          <w:highlight w:val="yellow"/>
+          <w:lang w:val="en-US" w:eastAsia="en-US" w:bidi="ar-SA"/>
+        </w:rPr>
+        <w:t xml:space="preserve">(Ijaz, Saleem, &amp; Welzl, 2013) </w:t>
+      </w:r>
+      <w:r>
+        <w:rPr>
+          <w:rFonts w:eastAsia="Calibri" w:cs="Times New Roman" w:ascii="Times New Roman" w:hAnsi="Times New Roman"/>
+          <w:b w:val="false"/>
+          <w:bCs w:val="false"/>
+          <w:color w:val="000000"/>
+          <w:kern w:val="0"/>
+          <w:sz w:val="24"/>
+          <w:szCs w:val="24"/>
+          <w:lang w:val="en-US" w:eastAsia="en-US" w:bidi="ar-SA"/>
+        </w:rPr>
+        <w:t>The congestion in turn leads to poor user experience through low throughput and intermittent inefficiency.</w:t>
+      </w:r>
+      <w:r>
+        <w:rPr>
+          <w:rFonts w:eastAsia="Calibri" w:cs="Times New Roman" w:ascii="Times New Roman" w:hAnsi="Times New Roman"/>
+          <w:b w:val="false"/>
+          <w:bCs w:val="false"/>
+          <w:color w:val="000000"/>
+          <w:kern w:val="0"/>
+          <w:sz w:val="24"/>
+          <w:szCs w:val="24"/>
+          <w:highlight w:val="yellow"/>
+          <w:lang w:val="en-US" w:eastAsia="en-US" w:bidi="ar-SA"/>
+        </w:rPr>
+        <w:t xml:space="preserve"> (Brienza, et al., 2016) </w:t>
+      </w:r>
+      <w:r>
+        <w:rPr>
+          <w:rFonts w:eastAsia="Calibri" w:cs="Times New Roman" w:ascii="Times New Roman" w:hAnsi="Times New Roman"/>
+          <w:b w:val="false"/>
+          <w:bCs w:val="false"/>
+          <w:color w:val="000000"/>
+          <w:kern w:val="0"/>
+          <w:sz w:val="24"/>
+          <w:szCs w:val="24"/>
+          <w:lang w:val="en-US" w:eastAsia="en-US" w:bidi="ar-SA"/>
+        </w:rPr>
+        <w:t xml:space="preserve"> </w:t>
+      </w:r>
+    </w:p>
+    <w:p>
+      <w:pPr>
+        <w:pStyle w:val="Normal"/>
+        <w:spacing w:lineRule="auto" w:line="480"/>
+        <w:jc w:val="left"/>
+        <w:rPr>
+          <w:rFonts w:ascii="Times New Roman" w:hAnsi="Times New Roman" w:cs="Times New Roman"/>
+          <w:b w:val="false"/>
+          <w:b w:val="false"/>
+          <w:bCs w:val="false"/>
+          <w:color w:val="000000"/>
+          <w:sz w:val="24"/>
+          <w:szCs w:val="24"/>
+        </w:rPr>
+      </w:pPr>
+      <w:r>
+        <w:rPr>
+          <w:rFonts w:eastAsia="Calibri" w:cs="Times New Roman" w:ascii="Times New Roman" w:hAnsi="Times New Roman"/>
+          <w:b w:val="false"/>
+          <w:bCs w:val="false"/>
+          <w:color w:val="000000"/>
+          <w:kern w:val="0"/>
+          <w:sz w:val="24"/>
+          <w:szCs w:val="24"/>
+          <w:lang w:val="en-US" w:eastAsia="en-US" w:bidi="ar-SA"/>
+        </w:rPr>
+        <w:t>- Uses a couple techniques</w:t>
+      </w:r>
+    </w:p>
+    <w:p>
+      <w:pPr>
+        <w:pStyle w:val="Normal"/>
+        <w:spacing w:lineRule="auto" w:line="480"/>
+        <w:jc w:val="left"/>
+        <w:rPr>
+          <w:rFonts w:ascii="Times New Roman" w:hAnsi="Times New Roman" w:cs="Times New Roman"/>
+          <w:b w:val="false"/>
+          <w:b w:val="false"/>
+          <w:bCs w:val="false"/>
+          <w:color w:val="000000"/>
+          <w:sz w:val="24"/>
+          <w:szCs w:val="24"/>
+        </w:rPr>
+      </w:pPr>
+      <w:r>
+        <w:rPr>
+          <w:rFonts w:eastAsia="Calibri" w:cs="Times New Roman" w:ascii="Times New Roman" w:hAnsi="Times New Roman"/>
+          <w:b w:val="false"/>
+          <w:bCs w:val="false"/>
+          <w:color w:val="000000"/>
+          <w:kern w:val="0"/>
+          <w:sz w:val="24"/>
+          <w:szCs w:val="24"/>
+          <w:lang w:val="en-US" w:eastAsia="en-US" w:bidi="ar-SA"/>
+        </w:rPr>
+        <w:t>-Still creates overhead to has a few issues.</w:t>
+      </w:r>
+    </w:p>
+    <w:p>
+      <w:pPr>
+        <w:pStyle w:val="Normal"/>
+        <w:spacing w:lineRule="auto" w:line="480"/>
+        <w:jc w:val="left"/>
+        <w:rPr>
+          <w:rFonts w:ascii="Times New Roman" w:hAnsi="Times New Roman" w:cs="Times New Roman"/>
+          <w:b w:val="false"/>
+          <w:b w:val="false"/>
+          <w:bCs w:val="false"/>
+          <w:color w:val="000000"/>
+          <w:sz w:val="24"/>
+          <w:szCs w:val="24"/>
+        </w:rPr>
+      </w:pPr>
+      <w:r>
+        <w:rPr>
+          <w:rFonts w:eastAsia="Calibri" w:cs="Times New Roman" w:ascii="Times New Roman" w:hAnsi="Times New Roman"/>
+          <w:b w:val="false"/>
+          <w:bCs w:val="false"/>
+          <w:color w:val="000000"/>
+          <w:kern w:val="0"/>
+          <w:sz w:val="24"/>
+          <w:szCs w:val="24"/>
+          <w:lang w:val="en-US" w:eastAsia="en-US" w:bidi="ar-SA"/>
+        </w:rPr>
+        <w:t>they do not monitor the current service capacities and are unable to switch to a new peer in the event that a poor performing peer was selected or the currently selected peer’s performance degrades.</w:t>
+      </w:r>
+    </w:p>
+    <w:p>
+      <w:pPr>
+        <w:pStyle w:val="Normal"/>
+        <w:spacing w:lineRule="auto" w:line="480"/>
+        <w:jc w:val="left"/>
+        <w:rPr>
+          <w:rFonts w:ascii="Times New Roman" w:hAnsi="Times New Roman" w:cs="Times New Roman"/>
+          <w:b w:val="false"/>
+          <w:b w:val="false"/>
+          <w:bCs w:val="false"/>
+          <w:color w:val="000000"/>
+          <w:sz w:val="24"/>
+          <w:szCs w:val="24"/>
+        </w:rPr>
+      </w:pPr>
+      <w:r>
+        <w:rPr/>
+      </w:r>
+    </w:p>
+    <w:p>
+      <w:pPr>
+        <w:pStyle w:val="Normal"/>
+        <w:spacing w:lineRule="auto" w:line="480"/>
+        <w:jc w:val="left"/>
+        <w:rPr>
+          <w:rFonts w:ascii="Times New Roman" w:hAnsi="Times New Roman" w:cs="Times New Roman"/>
+          <w:b w:val="false"/>
+          <w:b w:val="false"/>
+          <w:bCs w:val="false"/>
+          <w:color w:val="000000"/>
+          <w:sz w:val="24"/>
+          <w:szCs w:val="24"/>
+        </w:rPr>
+      </w:pPr>
+      <w:r>
+        <w:rPr/>
+      </w:r>
+    </w:p>
+    <w:p>
+      <w:pPr>
+        <w:pStyle w:val="Normal"/>
+        <w:spacing w:lineRule="auto" w:line="480"/>
+        <w:jc w:val="left"/>
+        <w:rPr>
+          <w:rFonts w:ascii="Times New Roman" w:hAnsi="Times New Roman" w:cs="Times New Roman"/>
+          <w:b w:val="false"/>
+          <w:b w:val="false"/>
+          <w:bCs w:val="false"/>
+          <w:color w:val="000000"/>
+          <w:sz w:val="24"/>
+          <w:szCs w:val="24"/>
+        </w:rPr>
+      </w:pPr>
+      <w:r>
+        <w:rPr/>
+      </w:r>
+    </w:p>
+    <w:p>
+      <w:pPr>
+        <w:pStyle w:val="Normal"/>
+        <w:spacing w:lineRule="auto" w:line="480"/>
+        <w:jc w:val="left"/>
+        <w:rPr>
+          <w:rFonts w:ascii="Times New Roman" w:hAnsi="Times New Roman" w:cs="Times New Roman"/>
+          <w:b w:val="false"/>
+          <w:b w:val="false"/>
+          <w:bCs w:val="false"/>
+          <w:color w:val="000000"/>
+          <w:sz w:val="24"/>
+          <w:szCs w:val="24"/>
+        </w:rPr>
+      </w:pPr>
+      <w:r>
+        <w:rPr/>
       </w:r>
     </w:p>
     <w:p>
@@ -253,9 +571,13 @@
         <w:spacing w:lineRule="auto" w:line="480"/>
         <w:jc w:val="left"/>
         <w:rPr>
+          <w:rFonts w:ascii="Times New Roman" w:hAnsi="Times New Roman" w:cs="Times New Roman"/>
           <w:b w:val="false"/>
           <w:b w:val="false"/>
           <w:bCs w:val="false"/>
+          <w:color w:val="000000"/>
+          <w:sz w:val="24"/>
+          <w:szCs w:val="24"/>
         </w:rPr>
       </w:pPr>
       <w:r>
@@ -267,7 +589,7 @@
           <w:sz w:val="24"/>
           <w:szCs w:val="24"/>
         </w:rPr>
-        <w:t>Section 2</w:t>
+        <w:t>How to increase P2P networks so that they dont take up bandwidth</w:t>
       </w:r>
     </w:p>
     <w:p>
@@ -408,6 +730,19 @@
         </w:rPr>
         <w:t xml:space="preserve">What were the findings of the reviewed dissertation research?  </w:t>
       </w:r>
+    </w:p>
+    <w:p>
+      <w:pPr>
+        <w:pStyle w:val="Normal"/>
+        <w:spacing w:lineRule="auto" w:line="480"/>
+        <w:jc w:val="left"/>
+        <w:rPr>
+          <w:rStyle w:val="Textlayerabsolute"/>
+          <w:rFonts w:ascii="Times New Roman" w:hAnsi="Times New Roman" w:cs="Times New Roman"/>
+          <w:sz w:val="24"/>
+          <w:szCs w:val="24"/>
+        </w:rPr>
+      </w:pPr>
       <w:r>
         <w:rPr>
           <w:rFonts w:cs="Times New Roman" w:ascii="Times New Roman" w:hAnsi="Times New Roman"/>
@@ -416,6 +751,63 @@
           <w:szCs w:val="24"/>
         </w:rPr>
         <w:br/>
+        <w:t>“</w:t>
+      </w:r>
+      <w:r>
+        <w:rPr>
+          <w:rStyle w:val="Textlayerabsolute"/>
+          <w:rFonts w:cs="Times New Roman" w:ascii="Times New Roman" w:hAnsi="Times New Roman"/>
+          <w:color w:val="000000"/>
+          <w:sz w:val="24"/>
+          <w:szCs w:val="24"/>
+        </w:rPr>
+        <w:t>This research developed a new peer selection strategy for selecting server peers in a</w:t>
+      </w:r>
+    </w:p>
+    <w:p>
+      <w:pPr>
+        <w:pStyle w:val="Normal"/>
+        <w:spacing w:lineRule="auto" w:line="480"/>
+        <w:jc w:val="left"/>
+        <w:rPr>
+          <w:rStyle w:val="Textlayerabsolute"/>
+          <w:rFonts w:ascii="Times New Roman" w:hAnsi="Times New Roman" w:cs="Times New Roman"/>
+          <w:sz w:val="24"/>
+          <w:szCs w:val="24"/>
+        </w:rPr>
+      </w:pPr>
+      <w:r>
+        <w:rPr>
+          <w:rStyle w:val="Textlayerabsolute"/>
+          <w:rFonts w:cs="Times New Roman" w:ascii="Times New Roman" w:hAnsi="Times New Roman"/>
+          <w:color w:val="000000"/>
+          <w:sz w:val="24"/>
+          <w:szCs w:val="24"/>
+        </w:rPr>
+        <w:t>P2P content delivery network that further reduced the download time by making an</w:t>
+      </w:r>
+    </w:p>
+    <w:p>
+      <w:pPr>
+        <w:pStyle w:val="Normal"/>
+        <w:spacing w:lineRule="auto" w:line="480"/>
+        <w:jc w:val="left"/>
+        <w:rPr>
+          <w:rStyle w:val="Textlayerabsolute"/>
+          <w:rFonts w:ascii="Times New Roman" w:hAnsi="Times New Roman" w:cs="Times New Roman"/>
+          <w:sz w:val="24"/>
+          <w:szCs w:val="24"/>
+        </w:rPr>
+      </w:pPr>
+      <w:r>
+        <w:rPr>
+          <w:rStyle w:val="Textlayerabsolute"/>
+          <w:rFonts w:cs="Times New Roman" w:ascii="Times New Roman" w:hAnsi="Times New Roman"/>
+          <w:color w:val="000000"/>
+          <w:sz w:val="24"/>
+          <w:szCs w:val="24"/>
+        </w:rPr>
+        <w:t>informed decision on which peers to select. “</w:t>
       </w:r>
     </w:p>
     <w:p>
@@ -434,7 +826,10 @@
       </w:pPr>
       <w:r>
         <w:rPr>
-          <w:rFonts w:ascii="Times New Roman" w:hAnsi="Times New Roman"/>
+          <w:rFonts w:cs="Times New Roman" w:ascii="Times New Roman" w:hAnsi="Times New Roman"/>
+          <w:b/>
+          <w:bCs/>
+          <w:color w:val="000000" w:themeColor="text1"/>
           <w:sz w:val="24"/>
           <w:szCs w:val="24"/>
         </w:rPr>
@@ -620,7 +1015,11 @@
         </w:rPr>
       </w:pPr>
       <w:r>
-        <w:rPr/>
+        <w:rPr>
+          <w:rFonts w:cs="Times New Roman" w:ascii="Times New Roman" w:hAnsi="Times New Roman"/>
+          <w:sz w:val="24"/>
+          <w:szCs w:val="24"/>
+        </w:rPr>
       </w:r>
     </w:p>
     <w:p>
@@ -634,7 +1033,11 @@
         </w:rPr>
       </w:pPr>
       <w:r>
-        <w:rPr/>
+        <w:rPr>
+          <w:rFonts w:cs="Times New Roman" w:ascii="Times New Roman" w:hAnsi="Times New Roman"/>
+          <w:sz w:val="24"/>
+          <w:szCs w:val="24"/>
+        </w:rPr>
       </w:r>
     </w:p>
     <w:p>
@@ -648,7 +1051,11 @@
         </w:rPr>
       </w:pPr>
       <w:r>
-        <w:rPr/>
+        <w:rPr>
+          <w:rFonts w:cs="Times New Roman" w:ascii="Times New Roman" w:hAnsi="Times New Roman"/>
+          <w:sz w:val="24"/>
+          <w:szCs w:val="24"/>
+        </w:rPr>
       </w:r>
     </w:p>
     <w:p>
@@ -1509,7 +1916,7 @@
           <w:color w:val="222222"/>
           <w:sz w:val="24"/>
           <w:szCs w:val="24"/>
-          <w:shd w:fill="FFFFFF" w:val="clear"/>
+          <w:highlight w:val="white"/>
         </w:rPr>
       </w:r>
     </w:p>
@@ -1694,7 +2101,7 @@
         </w:rPr>
         <w:t xml:space="preserve">, pp. 1–6. </w:t>
       </w:r>
-      <w:hyperlink r:id="rId13">
+      <w:hyperlink r:id="rId14">
         <w:r>
           <w:rPr>
             <w:rStyle w:val="InternetLink"/>
@@ -1705,6 +2112,3059 @@
           <w:t>https://doi.org/10.1109/ICEIEC.2019.8784631</w:t>
         </w:r>
       </w:hyperlink>
+    </w:p>
+    <w:p>
+      <w:pPr>
+        <w:pStyle w:val="Normal"/>
+        <w:spacing w:lineRule="auto" w:line="240"/>
+        <w:ind w:left="360" w:hanging="360"/>
+        <w:rPr>
+          <w:rFonts w:ascii="Times New Roman" w:hAnsi="Times New Roman" w:cs="Times New Roman"/>
+          <w:sz w:val="24"/>
+          <w:szCs w:val="24"/>
+        </w:rPr>
+      </w:pPr>
+      <w:r>
+        <w:rPr/>
+      </w:r>
+    </w:p>
+    <w:p>
+      <w:pPr>
+        <w:pStyle w:val="Normal"/>
+        <w:spacing w:lineRule="auto" w:line="240"/>
+        <w:ind w:left="360" w:hanging="360"/>
+        <w:rPr>
+          <w:rFonts w:ascii="Times New Roman" w:hAnsi="Times New Roman" w:cs="Times New Roman"/>
+          <w:sz w:val="24"/>
+          <w:szCs w:val="24"/>
+        </w:rPr>
+      </w:pPr>
+      <w:r>
+        <w:rPr/>
+      </w:r>
+    </w:p>
+    <w:p>
+      <w:pPr>
+        <w:pStyle w:val="Normal"/>
+        <w:spacing w:lineRule="auto" w:line="240"/>
+        <w:ind w:left="360" w:hanging="360"/>
+        <w:rPr>
+          <w:rFonts w:ascii="Times New Roman" w:hAnsi="Times New Roman" w:cs="Times New Roman"/>
+          <w:sz w:val="24"/>
+          <w:szCs w:val="24"/>
+        </w:rPr>
+      </w:pPr>
+      <w:r>
+        <w:rPr>
+          <w:rFonts w:cs="Times New Roman" w:ascii="Times New Roman" w:hAnsi="Times New Roman"/>
+          <w:sz w:val="24"/>
+          <w:szCs w:val="24"/>
+        </w:rPr>
+        <w:t>=======================</w:t>
+      </w:r>
+    </w:p>
+    <w:p>
+      <w:pPr>
+        <w:pStyle w:val="Normal"/>
+        <w:spacing w:lineRule="auto" w:line="240"/>
+        <w:ind w:left="360" w:hanging="360"/>
+        <w:rPr>
+          <w:rFonts w:ascii="Times New Roman" w:hAnsi="Times New Roman" w:cs="Times New Roman"/>
+          <w:sz w:val="24"/>
+          <w:szCs w:val="24"/>
+        </w:rPr>
+      </w:pPr>
+      <w:r>
+        <w:rPr/>
+      </w:r>
+    </w:p>
+    <w:p>
+      <w:pPr>
+        <w:pStyle w:val="Normal"/>
+        <w:spacing w:lineRule="auto" w:line="240"/>
+        <w:ind w:left="360" w:hanging="360"/>
+        <w:rPr>
+          <w:rFonts w:asciiTheme="minorHAnsi" w:cstheme="minorBidi" w:eastAsiaTheme="minorHAnsi" w:hAnsiTheme="minorHAnsi"/>
+          <w:highlight w:val="yellow"/>
+        </w:rPr>
+      </w:pPr>
+      <w:r>
+        <w:rPr>
+          <w:rFonts w:asciiTheme="minorHAnsi" w:cstheme="minorBidi" w:eastAsiaTheme="minorHAnsi" w:hAnsiTheme="minorHAnsi"/>
+          <w:highlight w:val="yellow"/>
+        </w:rPr>
+        <w:t>111</w:t>
+      </w:r>
+    </w:p>
+    <w:p>
+      <w:pPr>
+        <w:pStyle w:val="Normal"/>
+        <w:spacing w:lineRule="auto" w:line="240"/>
+        <w:ind w:left="360" w:hanging="360"/>
+        <w:rPr>
+          <w:rFonts w:asciiTheme="minorHAnsi" w:cstheme="minorBidi" w:eastAsiaTheme="minorHAnsi" w:hAnsiTheme="minorHAnsi"/>
+          <w:highlight w:val="yellow"/>
+        </w:rPr>
+      </w:pPr>
+      <w:r>
+        <w:rPr>
+          <w:rFonts w:asciiTheme="minorHAnsi" w:cstheme="minorBidi" w:eastAsiaTheme="minorHAnsi" w:hAnsiTheme="minorHAnsi"/>
+          <w:highlight w:val="yellow"/>
+        </w:rPr>
+        <w:t>References</w:t>
+      </w:r>
+    </w:p>
+    <w:p>
+      <w:pPr>
+        <w:pStyle w:val="Normal"/>
+        <w:spacing w:lineRule="auto" w:line="240"/>
+        <w:ind w:left="360" w:hanging="360"/>
+        <w:rPr>
+          <w:rFonts w:asciiTheme="minorHAnsi" w:cstheme="minorBidi" w:eastAsiaTheme="minorHAnsi" w:hAnsiTheme="minorHAnsi"/>
+          <w:highlight w:val="yellow"/>
+        </w:rPr>
+      </w:pPr>
+      <w:r>
+        <w:rPr>
+          <w:rFonts w:asciiTheme="minorHAnsi" w:cstheme="minorBidi" w:eastAsiaTheme="minorHAnsi" w:hAnsiTheme="minorHAnsi"/>
+          <w:highlight w:val="yellow"/>
+        </w:rPr>
+        <w:t>Adler, M., Kumar, R., Ross, K. W., Rubenstein, D., Suel, T., &amp; Yao, D. D. (2005).</w:t>
+      </w:r>
+    </w:p>
+    <w:p>
+      <w:pPr>
+        <w:pStyle w:val="Normal"/>
+        <w:spacing w:lineRule="auto" w:line="240"/>
+        <w:ind w:left="360" w:hanging="360"/>
+        <w:rPr>
+          <w:rFonts w:asciiTheme="minorHAnsi" w:cstheme="minorBidi" w:eastAsiaTheme="minorHAnsi" w:hAnsiTheme="minorHAnsi"/>
+          <w:highlight w:val="yellow"/>
+        </w:rPr>
+      </w:pPr>
+      <w:r>
+        <w:rPr>
+          <w:rFonts w:asciiTheme="minorHAnsi" w:cstheme="minorBidi" w:eastAsiaTheme="minorHAnsi" w:hAnsiTheme="minorHAnsi"/>
+          <w:highlight w:val="yellow"/>
+        </w:rPr>
+        <w:t>Optimal peer selection for P2P downloading and streaming. Proceedings of the</w:t>
+      </w:r>
+    </w:p>
+    <w:p>
+      <w:pPr>
+        <w:pStyle w:val="Normal"/>
+        <w:spacing w:lineRule="auto" w:line="240"/>
+        <w:ind w:left="360" w:hanging="360"/>
+        <w:rPr>
+          <w:rFonts w:asciiTheme="minorHAnsi" w:cstheme="minorBidi" w:eastAsiaTheme="minorHAnsi" w:hAnsiTheme="minorHAnsi"/>
+          <w:highlight w:val="yellow"/>
+        </w:rPr>
+      </w:pPr>
+      <w:r>
+        <w:rPr>
+          <w:rFonts w:asciiTheme="minorHAnsi" w:cstheme="minorBidi" w:eastAsiaTheme="minorHAnsi" w:hAnsiTheme="minorHAnsi"/>
+          <w:highlight w:val="yellow"/>
+        </w:rPr>
+        <w:t>IEEE INFOCOM, 1538 - 1549.</w:t>
+      </w:r>
+    </w:p>
+    <w:p>
+      <w:pPr>
+        <w:pStyle w:val="Normal"/>
+        <w:spacing w:lineRule="auto" w:line="240"/>
+        <w:ind w:left="360" w:hanging="360"/>
+        <w:rPr>
+          <w:rFonts w:asciiTheme="minorHAnsi" w:cstheme="minorBidi" w:eastAsiaTheme="minorHAnsi" w:hAnsiTheme="minorHAnsi"/>
+          <w:highlight w:val="yellow"/>
+        </w:rPr>
+      </w:pPr>
+      <w:r>
+        <w:rPr>
+          <w:rFonts w:asciiTheme="minorHAnsi" w:cstheme="minorBidi" w:eastAsiaTheme="minorHAnsi" w:hAnsiTheme="minorHAnsi"/>
+          <w:highlight w:val="yellow"/>
+        </w:rPr>
+        <w:t>Akella, A., Seshan, S., &amp; Shaikh, A. (2003). An empirical evaluation of wide-area</w:t>
+      </w:r>
+    </w:p>
+    <w:p>
+      <w:pPr>
+        <w:pStyle w:val="Normal"/>
+        <w:spacing w:lineRule="auto" w:line="240"/>
+        <w:ind w:left="360" w:hanging="360"/>
+        <w:rPr>
+          <w:rFonts w:asciiTheme="minorHAnsi" w:cstheme="minorBidi" w:eastAsiaTheme="minorHAnsi" w:hAnsiTheme="minorHAnsi"/>
+          <w:highlight w:val="yellow"/>
+        </w:rPr>
+      </w:pPr>
+      <w:r>
+        <w:rPr>
+          <w:rFonts w:asciiTheme="minorHAnsi" w:cstheme="minorBidi" w:eastAsiaTheme="minorHAnsi" w:hAnsiTheme="minorHAnsi"/>
+          <w:highlight w:val="yellow"/>
+        </w:rPr>
+        <w:t>internet bottlenecks. Proceedings of the 3rd ACM SIGCOMM conference on</w:t>
+      </w:r>
+    </w:p>
+    <w:p>
+      <w:pPr>
+        <w:pStyle w:val="Normal"/>
+        <w:spacing w:lineRule="auto" w:line="240"/>
+        <w:ind w:left="360" w:hanging="360"/>
+        <w:rPr>
+          <w:rFonts w:asciiTheme="minorHAnsi" w:cstheme="minorBidi" w:eastAsiaTheme="minorHAnsi" w:hAnsiTheme="minorHAnsi"/>
+          <w:highlight w:val="yellow"/>
+        </w:rPr>
+      </w:pPr>
+      <w:r>
+        <w:rPr>
+          <w:rFonts w:asciiTheme="minorHAnsi" w:cstheme="minorBidi" w:eastAsiaTheme="minorHAnsi" w:hAnsiTheme="minorHAnsi"/>
+          <w:highlight w:val="yellow"/>
+        </w:rPr>
+        <w:t>Internet measurement, 101-114.</w:t>
+      </w:r>
+    </w:p>
+    <w:p>
+      <w:pPr>
+        <w:pStyle w:val="Normal"/>
+        <w:spacing w:lineRule="auto" w:line="240"/>
+        <w:ind w:left="360" w:hanging="360"/>
+        <w:rPr>
+          <w:rFonts w:asciiTheme="minorHAnsi" w:cstheme="minorBidi" w:eastAsiaTheme="minorHAnsi" w:hAnsiTheme="minorHAnsi"/>
+          <w:highlight w:val="yellow"/>
+        </w:rPr>
+      </w:pPr>
+      <w:r>
+        <w:rPr>
+          <w:rFonts w:asciiTheme="minorHAnsi" w:cstheme="minorBidi" w:eastAsiaTheme="minorHAnsi" w:hAnsiTheme="minorHAnsi"/>
+          <w:highlight w:val="yellow"/>
+        </w:rPr>
+        <w:t>Bernstein, D. S., Feng, Z., Levine, B. N., &amp; Zilberstein, S. (2003). Adaptive peer</w:t>
+      </w:r>
+    </w:p>
+    <w:p>
+      <w:pPr>
+        <w:pStyle w:val="Normal"/>
+        <w:spacing w:lineRule="auto" w:line="240"/>
+        <w:ind w:left="360" w:hanging="360"/>
+        <w:rPr>
+          <w:rFonts w:asciiTheme="minorHAnsi" w:cstheme="minorBidi" w:eastAsiaTheme="minorHAnsi" w:hAnsiTheme="minorHAnsi"/>
+          <w:highlight w:val="yellow"/>
+        </w:rPr>
+      </w:pPr>
+      <w:r>
+        <w:rPr>
+          <w:rFonts w:asciiTheme="minorHAnsi" w:cstheme="minorBidi" w:eastAsiaTheme="minorHAnsi" w:hAnsiTheme="minorHAnsi"/>
+          <w:highlight w:val="yellow"/>
+        </w:rPr>
+        <w:t>selection. Peer-to-Peer Systems II, 2735, 237-246.</w:t>
+      </w:r>
+    </w:p>
+    <w:p>
+      <w:pPr>
+        <w:pStyle w:val="Normal"/>
+        <w:spacing w:lineRule="auto" w:line="240"/>
+        <w:ind w:left="360" w:hanging="360"/>
+        <w:rPr>
+          <w:rFonts w:asciiTheme="minorHAnsi" w:cstheme="minorBidi" w:eastAsiaTheme="minorHAnsi" w:hAnsiTheme="minorHAnsi"/>
+          <w:highlight w:val="yellow"/>
+        </w:rPr>
+      </w:pPr>
+      <w:r>
+        <w:rPr>
+          <w:rFonts w:asciiTheme="minorHAnsi" w:cstheme="minorBidi" w:eastAsiaTheme="minorHAnsi" w:hAnsiTheme="minorHAnsi"/>
+          <w:highlight w:val="yellow"/>
+        </w:rPr>
+        <w:t>Bindal, R., Cao, P., Chan, W., Medved, J., Suwala, G., Bates, T., &amp; Zhang, A. (2006).</w:t>
+      </w:r>
+    </w:p>
+    <w:p>
+      <w:pPr>
+        <w:pStyle w:val="Normal"/>
+        <w:spacing w:lineRule="auto" w:line="240"/>
+        <w:ind w:left="360" w:hanging="360"/>
+        <w:rPr>
+          <w:rFonts w:asciiTheme="minorHAnsi" w:cstheme="minorBidi" w:eastAsiaTheme="minorHAnsi" w:hAnsiTheme="minorHAnsi"/>
+          <w:highlight w:val="yellow"/>
+        </w:rPr>
+      </w:pPr>
+      <w:r>
+        <w:rPr>
+          <w:rFonts w:asciiTheme="minorHAnsi" w:cstheme="minorBidi" w:eastAsiaTheme="minorHAnsi" w:hAnsiTheme="minorHAnsi"/>
+          <w:highlight w:val="yellow"/>
+        </w:rPr>
+        <w:t>Improving traffic locality in BitTorrent via biased neighbor selection. Proceeding</w:t>
+      </w:r>
+    </w:p>
+    <w:p>
+      <w:pPr>
+        <w:pStyle w:val="Normal"/>
+        <w:spacing w:lineRule="auto" w:line="240"/>
+        <w:ind w:left="360" w:hanging="360"/>
+        <w:rPr>
+          <w:rFonts w:asciiTheme="minorHAnsi" w:cstheme="minorBidi" w:eastAsiaTheme="minorHAnsi" w:hAnsiTheme="minorHAnsi"/>
+          <w:highlight w:val="yellow"/>
+        </w:rPr>
+      </w:pPr>
+      <w:r>
+        <w:rPr>
+          <w:rFonts w:asciiTheme="minorHAnsi" w:cstheme="minorBidi" w:eastAsiaTheme="minorHAnsi" w:hAnsiTheme="minorHAnsi"/>
+          <w:highlight w:val="yellow"/>
+        </w:rPr>
+        <w:t>ICDCS ’06 Proceedings on the 26th IEEE International Conference on</w:t>
+      </w:r>
+    </w:p>
+    <w:p>
+      <w:pPr>
+        <w:pStyle w:val="Normal"/>
+        <w:spacing w:lineRule="auto" w:line="240"/>
+        <w:ind w:left="360" w:hanging="360"/>
+        <w:rPr>
+          <w:rFonts w:asciiTheme="minorHAnsi" w:cstheme="minorBidi" w:eastAsiaTheme="minorHAnsi" w:hAnsiTheme="minorHAnsi"/>
+          <w:highlight w:val="yellow"/>
+        </w:rPr>
+      </w:pPr>
+      <w:r>
+        <w:rPr>
+          <w:rFonts w:asciiTheme="minorHAnsi" w:cstheme="minorBidi" w:eastAsiaTheme="minorHAnsi" w:hAnsiTheme="minorHAnsi"/>
+          <w:highlight w:val="yellow"/>
+        </w:rPr>
+        <w:t>Distributed Computing Systems, 66-76.</w:t>
+      </w:r>
+    </w:p>
+    <w:p>
+      <w:pPr>
+        <w:pStyle w:val="Normal"/>
+        <w:spacing w:lineRule="auto" w:line="240"/>
+        <w:ind w:left="360" w:hanging="360"/>
+        <w:rPr>
+          <w:rFonts w:asciiTheme="minorHAnsi" w:cstheme="minorBidi" w:eastAsiaTheme="minorHAnsi" w:hAnsiTheme="minorHAnsi"/>
+          <w:highlight w:val="yellow"/>
+        </w:rPr>
+      </w:pPr>
+      <w:r>
+        <w:rPr>
+          <w:rFonts w:asciiTheme="minorHAnsi" w:cstheme="minorBidi" w:eastAsiaTheme="minorHAnsi" w:hAnsiTheme="minorHAnsi"/>
+          <w:highlight w:val="yellow"/>
+        </w:rPr>
+        <w:t>BitTorrent (2016). Retrieved June 15, 2016, from www.bittorrent.com</w:t>
+      </w:r>
+    </w:p>
+    <w:p>
+      <w:pPr>
+        <w:pStyle w:val="Normal"/>
+        <w:spacing w:lineRule="auto" w:line="240"/>
+        <w:ind w:left="360" w:hanging="360"/>
+        <w:rPr>
+          <w:rFonts w:asciiTheme="minorHAnsi" w:cstheme="minorBidi" w:eastAsiaTheme="minorHAnsi" w:hAnsiTheme="minorHAnsi"/>
+          <w:highlight w:val="yellow"/>
+        </w:rPr>
+      </w:pPr>
+      <w:r>
+        <w:rPr>
+          <w:rFonts w:asciiTheme="minorHAnsi" w:cstheme="minorBidi" w:eastAsiaTheme="minorHAnsi" w:hAnsiTheme="minorHAnsi"/>
+          <w:highlight w:val="yellow"/>
+        </w:rPr>
+        <w:t>Brienza, S., Cebeci, S. E., Masoumzadeh, S. S., Hlavacs, H., Özkasap, Ö., &amp; Anastasi, G.</w:t>
+      </w:r>
+    </w:p>
+    <w:p>
+      <w:pPr>
+        <w:pStyle w:val="Normal"/>
+        <w:spacing w:lineRule="auto" w:line="240"/>
+        <w:ind w:left="360" w:hanging="360"/>
+        <w:rPr>
+          <w:rFonts w:asciiTheme="minorHAnsi" w:cstheme="minorBidi" w:eastAsiaTheme="minorHAnsi" w:hAnsiTheme="minorHAnsi"/>
+          <w:highlight w:val="yellow"/>
+        </w:rPr>
+      </w:pPr>
+      <w:r>
+        <w:rPr>
+          <w:rFonts w:asciiTheme="minorHAnsi" w:cstheme="minorBidi" w:eastAsiaTheme="minorHAnsi" w:hAnsiTheme="minorHAnsi"/>
+          <w:highlight w:val="yellow"/>
+        </w:rPr>
+        <w:t>(2016). A survey on energy efficiency in P2P systems: File distribution, content</w:t>
+      </w:r>
+    </w:p>
+    <w:p>
+      <w:pPr>
+        <w:pStyle w:val="Normal"/>
+        <w:spacing w:lineRule="auto" w:line="240"/>
+        <w:ind w:left="360" w:hanging="360"/>
+        <w:rPr>
+          <w:rFonts w:asciiTheme="minorHAnsi" w:cstheme="minorBidi" w:eastAsiaTheme="minorHAnsi" w:hAnsiTheme="minorHAnsi"/>
+          <w:highlight w:val="yellow"/>
+        </w:rPr>
+      </w:pPr>
+      <w:r>
+        <w:rPr>
+          <w:rFonts w:asciiTheme="minorHAnsi" w:cstheme="minorBidi" w:eastAsiaTheme="minorHAnsi" w:hAnsiTheme="minorHAnsi"/>
+          <w:highlight w:val="yellow"/>
+        </w:rPr>
+        <w:t>streaming, and epidemics. ACM Computing Surveys (CSUR), 48(3), 36.</w:t>
+      </w:r>
+    </w:p>
+    <w:p>
+      <w:pPr>
+        <w:pStyle w:val="Normal"/>
+        <w:spacing w:lineRule="auto" w:line="240"/>
+        <w:ind w:left="360" w:hanging="360"/>
+        <w:rPr>
+          <w:rFonts w:asciiTheme="minorHAnsi" w:cstheme="minorBidi" w:eastAsiaTheme="minorHAnsi" w:hAnsiTheme="minorHAnsi"/>
+          <w:highlight w:val="yellow"/>
+        </w:rPr>
+      </w:pPr>
+      <w:r>
+        <w:rPr>
+          <w:rFonts w:asciiTheme="minorHAnsi" w:cstheme="minorBidi" w:eastAsiaTheme="minorHAnsi" w:hAnsiTheme="minorHAnsi"/>
+          <w:highlight w:val="yellow"/>
+        </w:rPr>
+        <w:t>Chandran, R. M., &amp; Sajeev, G. P. (2015). Intelligent Pollution Controlling Mechanism</w:t>
+      </w:r>
+    </w:p>
+    <w:p>
+      <w:pPr>
+        <w:pStyle w:val="Normal"/>
+        <w:spacing w:lineRule="auto" w:line="240"/>
+        <w:ind w:left="360" w:hanging="360"/>
+        <w:rPr>
+          <w:rFonts w:asciiTheme="minorHAnsi" w:cstheme="minorBidi" w:eastAsiaTheme="minorHAnsi" w:hAnsiTheme="minorHAnsi"/>
+          <w:highlight w:val="yellow"/>
+        </w:rPr>
+      </w:pPr>
+      <w:r>
+        <w:rPr>
+          <w:rFonts w:asciiTheme="minorHAnsi" w:cstheme="minorBidi" w:eastAsiaTheme="minorHAnsi" w:hAnsiTheme="minorHAnsi"/>
+          <w:highlight w:val="yellow"/>
+        </w:rPr>
+        <w:t>for Peer to Peer Caches. CIMSIM '15 Proceedings of the 2015 Seventh</w:t>
+      </w:r>
+    </w:p>
+    <w:p>
+      <w:pPr>
+        <w:pStyle w:val="Normal"/>
+        <w:spacing w:lineRule="auto" w:line="240"/>
+        <w:ind w:left="360" w:hanging="360"/>
+        <w:rPr>
+          <w:rFonts w:asciiTheme="minorHAnsi" w:cstheme="minorBidi" w:eastAsiaTheme="minorHAnsi" w:hAnsiTheme="minorHAnsi"/>
+          <w:highlight w:val="yellow"/>
+        </w:rPr>
+      </w:pPr>
+      <w:r>
+        <w:rPr>
+          <w:rFonts w:asciiTheme="minorHAnsi" w:cstheme="minorBidi" w:eastAsiaTheme="minorHAnsi" w:hAnsiTheme="minorHAnsi"/>
+          <w:highlight w:val="yellow"/>
+        </w:rPr>
+        <w:t>International Conference on Computational Intelligence, Modelling and</w:t>
+      </w:r>
+    </w:p>
+    <w:p>
+      <w:pPr>
+        <w:pStyle w:val="Normal"/>
+        <w:spacing w:lineRule="auto" w:line="240"/>
+        <w:ind w:left="360" w:hanging="360"/>
+        <w:rPr>
+          <w:rFonts w:asciiTheme="minorHAnsi" w:cstheme="minorBidi" w:eastAsiaTheme="minorHAnsi" w:hAnsiTheme="minorHAnsi"/>
+          <w:highlight w:val="yellow"/>
+        </w:rPr>
+      </w:pPr>
+      <w:r>
+        <w:rPr>
+          <w:rFonts w:asciiTheme="minorHAnsi" w:cstheme="minorBidi" w:eastAsiaTheme="minorHAnsi" w:hAnsiTheme="minorHAnsi"/>
+          <w:highlight w:val="yellow"/>
+        </w:rPr>
+        <w:t>Simulation, 141-146.</w:t>
+      </w:r>
+    </w:p>
+    <w:p>
+      <w:pPr>
+        <w:pStyle w:val="Normal"/>
+        <w:spacing w:lineRule="auto" w:line="240"/>
+        <w:ind w:left="360" w:hanging="360"/>
+        <w:rPr>
+          <w:rFonts w:asciiTheme="minorHAnsi" w:cstheme="minorBidi" w:eastAsiaTheme="minorHAnsi" w:hAnsiTheme="minorHAnsi"/>
+          <w:highlight w:val="yellow"/>
+        </w:rPr>
+      </w:pPr>
+      <w:r>
+        <w:rPr>
+          <w:rFonts w:asciiTheme="minorHAnsi" w:cstheme="minorBidi" w:eastAsiaTheme="minorHAnsi" w:hAnsiTheme="minorHAnsi"/>
+          <w:highlight w:val="yellow"/>
+        </w:rPr>
+        <w:t>Cheng, L., Hutchinson, N. C., &amp; Ito, M. R. (2008). RealNet: A topology generator based</w:t>
+      </w:r>
+    </w:p>
+    <w:p>
+      <w:pPr>
+        <w:pStyle w:val="Normal"/>
+        <w:spacing w:lineRule="auto" w:line="240"/>
+        <w:ind w:left="360" w:hanging="360"/>
+        <w:rPr>
+          <w:rFonts w:asciiTheme="minorHAnsi" w:cstheme="minorBidi" w:eastAsiaTheme="minorHAnsi" w:hAnsiTheme="minorHAnsi"/>
+          <w:highlight w:val="yellow"/>
+        </w:rPr>
+      </w:pPr>
+      <w:r>
+        <w:rPr>
+          <w:rFonts w:asciiTheme="minorHAnsi" w:cstheme="minorBidi" w:eastAsiaTheme="minorHAnsi" w:hAnsiTheme="minorHAnsi"/>
+          <w:highlight w:val="yellow"/>
+        </w:rPr>
+        <w:t>on real internet topology. 22nd International Conference on Advanced</w:t>
+      </w:r>
+    </w:p>
+    <w:p>
+      <w:pPr>
+        <w:pStyle w:val="Normal"/>
+        <w:spacing w:lineRule="auto" w:line="240"/>
+        <w:ind w:left="360" w:hanging="360"/>
+        <w:rPr>
+          <w:rFonts w:asciiTheme="minorHAnsi" w:cstheme="minorBidi" w:eastAsiaTheme="minorHAnsi" w:hAnsiTheme="minorHAnsi"/>
+          <w:highlight w:val="yellow"/>
+        </w:rPr>
+      </w:pPr>
+      <w:r>
+        <w:rPr>
+          <w:rFonts w:asciiTheme="minorHAnsi" w:cstheme="minorBidi" w:eastAsiaTheme="minorHAnsi" w:hAnsiTheme="minorHAnsi"/>
+          <w:highlight w:val="yellow"/>
+        </w:rPr>
+        <w:t>Information Networking and Applications-Workshops, 2008. AINAW 2008, 526-</w:t>
+      </w:r>
+    </w:p>
+    <w:p>
+      <w:pPr>
+        <w:pStyle w:val="Normal"/>
+        <w:spacing w:lineRule="auto" w:line="240"/>
+        <w:ind w:left="360" w:hanging="360"/>
+        <w:rPr>
+          <w:rFonts w:asciiTheme="minorHAnsi" w:cstheme="minorBidi" w:eastAsiaTheme="minorHAnsi" w:hAnsiTheme="minorHAnsi"/>
+          <w:highlight w:val="yellow"/>
+        </w:rPr>
+      </w:pPr>
+      <w:r>
+        <w:rPr>
+          <w:rFonts w:asciiTheme="minorHAnsi" w:cstheme="minorBidi" w:eastAsiaTheme="minorHAnsi" w:hAnsiTheme="minorHAnsi"/>
+          <w:highlight w:val="yellow"/>
+        </w:rPr>
+        <w:t>532.</w:t>
+      </w:r>
+    </w:p>
+    <w:p>
+      <w:pPr>
+        <w:pStyle w:val="Normal"/>
+        <w:spacing w:lineRule="auto" w:line="240"/>
+        <w:ind w:left="360" w:hanging="360"/>
+        <w:rPr>
+          <w:rFonts w:asciiTheme="minorHAnsi" w:cstheme="minorBidi" w:eastAsiaTheme="minorHAnsi" w:hAnsiTheme="minorHAnsi"/>
+          <w:highlight w:val="yellow"/>
+        </w:rPr>
+      </w:pPr>
+      <w:r>
+        <w:rPr>
+          <w:rFonts w:asciiTheme="minorHAnsi" w:cstheme="minorBidi" w:eastAsiaTheme="minorHAnsi" w:hAnsiTheme="minorHAnsi"/>
+          <w:highlight w:val="yellow"/>
+        </w:rPr>
+        <w:t>Chiu, Y.-M., &amp; Eun, D. Y. (2008). Minimizing File Download Time in Stochastic Peer-</w:t>
+      </w:r>
+    </w:p>
+    <w:p>
+      <w:pPr>
+        <w:pStyle w:val="Normal"/>
+        <w:spacing w:lineRule="auto" w:line="240"/>
+        <w:ind w:left="360" w:hanging="360"/>
+        <w:rPr>
+          <w:rFonts w:asciiTheme="minorHAnsi" w:cstheme="minorBidi" w:eastAsiaTheme="minorHAnsi" w:hAnsiTheme="minorHAnsi"/>
+          <w:highlight w:val="yellow"/>
+        </w:rPr>
+      </w:pPr>
+      <w:r>
+        <w:rPr>
+          <w:rFonts w:asciiTheme="minorHAnsi" w:cstheme="minorBidi" w:eastAsiaTheme="minorHAnsi" w:hAnsiTheme="minorHAnsi"/>
+          <w:highlight w:val="yellow"/>
+        </w:rPr>
+        <w:t>to-Peer Networks. IEEE/ACM Transactions on Networking, 16(2).</w:t>
+      </w:r>
+    </w:p>
+    <w:p>
+      <w:pPr>
+        <w:pStyle w:val="Normal"/>
+        <w:spacing w:lineRule="auto" w:line="240"/>
+        <w:ind w:left="360" w:hanging="360"/>
+        <w:rPr>
+          <w:rFonts w:asciiTheme="minorHAnsi" w:cstheme="minorBidi" w:eastAsiaTheme="minorHAnsi" w:hAnsiTheme="minorHAnsi"/>
+          <w:highlight w:val="yellow"/>
+        </w:rPr>
+      </w:pPr>
+      <w:r>
+        <w:rPr>
+          <w:rFonts w:asciiTheme="minorHAnsi" w:cstheme="minorBidi" w:eastAsiaTheme="minorHAnsi" w:hAnsiTheme="minorHAnsi"/>
+          <w:highlight w:val="yellow"/>
+        </w:rPr>
+        <w:t>Chiu, Y.-M., &amp; Eun, D. Y. (2010). On the Performance of Content Delivery under</w:t>
+      </w:r>
+    </w:p>
+    <w:p>
+      <w:pPr>
+        <w:pStyle w:val="Normal"/>
+        <w:spacing w:lineRule="auto" w:line="240"/>
+        <w:ind w:left="360" w:hanging="360"/>
+        <w:rPr>
+          <w:rFonts w:asciiTheme="minorHAnsi" w:cstheme="minorBidi" w:eastAsiaTheme="minorHAnsi" w:hAnsiTheme="minorHAnsi"/>
+          <w:highlight w:val="yellow"/>
+        </w:rPr>
+      </w:pPr>
+      <w:r>
+        <w:rPr>
+          <w:rFonts w:asciiTheme="minorHAnsi" w:cstheme="minorBidi" w:eastAsiaTheme="minorHAnsi" w:hAnsiTheme="minorHAnsi"/>
+          <w:highlight w:val="yellow"/>
+        </w:rPr>
+        <w:t>Competition in a Stochastic Unstructured Peer-to-Peer Network. IEEE</w:t>
+      </w:r>
+    </w:p>
+    <w:p>
+      <w:pPr>
+        <w:pStyle w:val="Normal"/>
+        <w:spacing w:lineRule="auto" w:line="240"/>
+        <w:ind w:left="360" w:hanging="360"/>
+        <w:rPr>
+          <w:rFonts w:asciiTheme="minorHAnsi" w:cstheme="minorBidi" w:eastAsiaTheme="minorHAnsi" w:hAnsiTheme="minorHAnsi"/>
+          <w:highlight w:val="yellow"/>
+        </w:rPr>
+      </w:pPr>
+      <w:r>
+        <w:rPr>
+          <w:rFonts w:asciiTheme="minorHAnsi" w:cstheme="minorBidi" w:eastAsiaTheme="minorHAnsi" w:hAnsiTheme="minorHAnsi"/>
+          <w:highlight w:val="yellow"/>
+        </w:rPr>
+        <w:t>Transactions on Parallel and Distributed Systems, 21(10), 1487-1500.</w:t>
+      </w:r>
+    </w:p>
+    <w:p>
+      <w:pPr>
+        <w:pStyle w:val="Normal"/>
+        <w:spacing w:lineRule="auto" w:line="240"/>
+        <w:ind w:left="360" w:hanging="360"/>
+        <w:rPr>
+          <w:rFonts w:asciiTheme="minorHAnsi" w:cstheme="minorBidi" w:eastAsiaTheme="minorHAnsi" w:hAnsiTheme="minorHAnsi"/>
+          <w:highlight w:val="yellow"/>
+        </w:rPr>
+      </w:pPr>
+      <w:r>
+        <w:rPr>
+          <w:rFonts w:asciiTheme="minorHAnsi" w:cstheme="minorBidi" w:eastAsiaTheme="minorHAnsi" w:hAnsiTheme="minorHAnsi"/>
+          <w:highlight w:val="yellow"/>
+        </w:rPr>
+        <w:t>Chougule, A., &amp; Deshmukh, S. (2011). Variable Chunk Based Parallel Switching To</w:t>
+      </w:r>
+    </w:p>
+    <w:p>
+      <w:pPr>
+        <w:pStyle w:val="Normal"/>
+        <w:spacing w:lineRule="auto" w:line="240"/>
+        <w:ind w:left="360" w:hanging="360"/>
+        <w:rPr>
+          <w:rFonts w:asciiTheme="minorHAnsi" w:cstheme="minorBidi" w:eastAsiaTheme="minorHAnsi" w:hAnsiTheme="minorHAnsi"/>
+          <w:highlight w:val="yellow"/>
+        </w:rPr>
+      </w:pPr>
+      <w:r>
+        <w:rPr>
+          <w:rFonts w:asciiTheme="minorHAnsi" w:cstheme="minorBidi" w:eastAsiaTheme="minorHAnsi" w:hAnsiTheme="minorHAnsi"/>
+          <w:highlight w:val="yellow"/>
+        </w:rPr>
+        <w:t>Minimizing File Download Time in P2P Network. IJCSI International Journal of</w:t>
+      </w:r>
+    </w:p>
+    <w:p>
+      <w:pPr>
+        <w:pStyle w:val="Normal"/>
+        <w:spacing w:lineRule="auto" w:line="240"/>
+        <w:ind w:left="360" w:hanging="360"/>
+        <w:rPr>
+          <w:rFonts w:asciiTheme="minorHAnsi" w:cstheme="minorBidi" w:eastAsiaTheme="minorHAnsi" w:hAnsiTheme="minorHAnsi"/>
+          <w:highlight w:val="yellow"/>
+        </w:rPr>
+      </w:pPr>
+      <w:r>
+        <w:rPr>
+          <w:rFonts w:asciiTheme="minorHAnsi" w:cstheme="minorBidi" w:eastAsiaTheme="minorHAnsi" w:hAnsiTheme="minorHAnsi"/>
+          <w:highlight w:val="yellow"/>
+        </w:rPr>
+        <w:t>Computer Science Issues, 8(4).</w:t>
+      </w:r>
+    </w:p>
+    <w:p>
+      <w:pPr>
+        <w:pStyle w:val="Normal"/>
+        <w:spacing w:lineRule="auto" w:line="240"/>
+        <w:ind w:left="360" w:hanging="360"/>
+        <w:rPr>
+          <w:rFonts w:asciiTheme="minorHAnsi" w:cstheme="minorBidi" w:eastAsiaTheme="minorHAnsi" w:hAnsiTheme="minorHAnsi"/>
+          <w:highlight w:val="yellow"/>
+        </w:rPr>
+      </w:pPr>
+      <w:r>
+        <w:rPr>
+          <w:rFonts w:asciiTheme="minorHAnsi" w:cstheme="minorBidi" w:eastAsiaTheme="minorHAnsi" w:hAnsiTheme="minorHAnsi"/>
+          <w:highlight w:val="yellow"/>
+        </w:rPr>
+        <w:t>112</w:t>
+      </w:r>
+    </w:p>
+    <w:p>
+      <w:pPr>
+        <w:pStyle w:val="Normal"/>
+        <w:spacing w:lineRule="auto" w:line="240"/>
+        <w:ind w:left="360" w:hanging="360"/>
+        <w:rPr>
+          <w:rFonts w:asciiTheme="minorHAnsi" w:cstheme="minorBidi" w:eastAsiaTheme="minorHAnsi" w:hAnsiTheme="minorHAnsi"/>
+          <w:highlight w:val="yellow"/>
+        </w:rPr>
+      </w:pPr>
+      <w:r>
+        <w:rPr>
+          <w:rFonts w:asciiTheme="minorHAnsi" w:cstheme="minorBidi" w:eastAsiaTheme="minorHAnsi" w:hAnsiTheme="minorHAnsi"/>
+          <w:highlight w:val="yellow"/>
+        </w:rPr>
+        <w:t>Dischinger, M., Mislove, A., Haeberlen, A., &amp; Gummadi, K. P. (2008). Detecting</w:t>
+      </w:r>
+    </w:p>
+    <w:p>
+      <w:pPr>
+        <w:pStyle w:val="Normal"/>
+        <w:spacing w:lineRule="auto" w:line="240"/>
+        <w:ind w:left="360" w:hanging="360"/>
+        <w:rPr>
+          <w:rFonts w:asciiTheme="minorHAnsi" w:cstheme="minorBidi" w:eastAsiaTheme="minorHAnsi" w:hAnsiTheme="minorHAnsi"/>
+          <w:highlight w:val="yellow"/>
+        </w:rPr>
+      </w:pPr>
+      <w:r>
+        <w:rPr>
+          <w:rFonts w:asciiTheme="minorHAnsi" w:cstheme="minorBidi" w:eastAsiaTheme="minorHAnsi" w:hAnsiTheme="minorHAnsi"/>
+          <w:highlight w:val="yellow"/>
+        </w:rPr>
+        <w:t>bittorrent blocking. Proceedings of the 8th ACM SIGCOMM conference on</w:t>
+      </w:r>
+    </w:p>
+    <w:p>
+      <w:pPr>
+        <w:pStyle w:val="Normal"/>
+        <w:spacing w:lineRule="auto" w:line="240"/>
+        <w:ind w:left="360" w:hanging="360"/>
+        <w:rPr>
+          <w:rFonts w:asciiTheme="minorHAnsi" w:cstheme="minorBidi" w:eastAsiaTheme="minorHAnsi" w:hAnsiTheme="minorHAnsi"/>
+          <w:highlight w:val="yellow"/>
+        </w:rPr>
+      </w:pPr>
+      <w:r>
+        <w:rPr>
+          <w:rFonts w:asciiTheme="minorHAnsi" w:cstheme="minorBidi" w:eastAsiaTheme="minorHAnsi" w:hAnsiTheme="minorHAnsi"/>
+          <w:highlight w:val="yellow"/>
+        </w:rPr>
+        <w:t>Internet measurement, 3-8.</w:t>
+      </w:r>
+    </w:p>
+    <w:p>
+      <w:pPr>
+        <w:pStyle w:val="Normal"/>
+        <w:spacing w:lineRule="auto" w:line="240"/>
+        <w:ind w:left="360" w:hanging="360"/>
+        <w:rPr>
+          <w:rFonts w:asciiTheme="minorHAnsi" w:cstheme="minorBidi" w:eastAsiaTheme="minorHAnsi" w:hAnsiTheme="minorHAnsi"/>
+          <w:highlight w:val="yellow"/>
+        </w:rPr>
+      </w:pPr>
+      <w:r>
+        <w:rPr>
+          <w:rFonts w:asciiTheme="minorHAnsi" w:cstheme="minorBidi" w:eastAsiaTheme="minorHAnsi" w:hAnsiTheme="minorHAnsi"/>
+          <w:highlight w:val="yellow"/>
+        </w:rPr>
+        <w:t>Federal Communications Commission. (2017). Raw Data – Measuring Broadband</w:t>
+      </w:r>
+    </w:p>
+    <w:p>
+      <w:pPr>
+        <w:pStyle w:val="Normal"/>
+        <w:spacing w:lineRule="auto" w:line="240"/>
+        <w:ind w:left="360" w:hanging="360"/>
+        <w:rPr>
+          <w:rFonts w:asciiTheme="minorHAnsi" w:cstheme="minorBidi" w:eastAsiaTheme="minorHAnsi" w:hAnsiTheme="minorHAnsi"/>
+          <w:highlight w:val="yellow"/>
+        </w:rPr>
+      </w:pPr>
+      <w:r>
+        <w:rPr>
+          <w:rFonts w:asciiTheme="minorHAnsi" w:cstheme="minorBidi" w:eastAsiaTheme="minorHAnsi" w:hAnsiTheme="minorHAnsi"/>
+          <w:highlight w:val="yellow"/>
+        </w:rPr>
+        <w:t>America 2014. Retrieved January 1, 2017, from https://www.fcc.gov/general/raw-</w:t>
+      </w:r>
+    </w:p>
+    <w:p>
+      <w:pPr>
+        <w:pStyle w:val="Normal"/>
+        <w:spacing w:lineRule="auto" w:line="240"/>
+        <w:ind w:left="360" w:hanging="360"/>
+        <w:rPr>
+          <w:rFonts w:asciiTheme="minorHAnsi" w:cstheme="minorBidi" w:eastAsiaTheme="minorHAnsi" w:hAnsiTheme="minorHAnsi"/>
+          <w:highlight w:val="yellow"/>
+        </w:rPr>
+      </w:pPr>
+      <w:r>
+        <w:rPr>
+          <w:rFonts w:asciiTheme="minorHAnsi" w:cstheme="minorBidi" w:eastAsiaTheme="minorHAnsi" w:hAnsiTheme="minorHAnsi"/>
+          <w:highlight w:val="yellow"/>
+        </w:rPr>
+        <w:t>data-measuring-broadband-america-2014#block-menu-block-4</w:t>
+      </w:r>
+    </w:p>
+    <w:p>
+      <w:pPr>
+        <w:pStyle w:val="Normal"/>
+        <w:spacing w:lineRule="auto" w:line="240"/>
+        <w:ind w:left="360" w:hanging="360"/>
+        <w:rPr>
+          <w:rFonts w:asciiTheme="minorHAnsi" w:cstheme="minorBidi" w:eastAsiaTheme="minorHAnsi" w:hAnsiTheme="minorHAnsi"/>
+          <w:highlight w:val="yellow"/>
+        </w:rPr>
+      </w:pPr>
+      <w:r>
+        <w:rPr>
+          <w:rFonts w:asciiTheme="minorHAnsi" w:cstheme="minorBidi" w:eastAsiaTheme="minorHAnsi" w:hAnsiTheme="minorHAnsi"/>
+          <w:highlight w:val="yellow"/>
+        </w:rPr>
+        <w:t>Fernando, T., &amp; Keppetiyagama, C. (2013). ISP friendly peer selection in bittorrent. 2013</w:t>
+      </w:r>
+    </w:p>
+    <w:p>
+      <w:pPr>
+        <w:pStyle w:val="Normal"/>
+        <w:spacing w:lineRule="auto" w:line="240"/>
+        <w:ind w:left="360" w:hanging="360"/>
+        <w:rPr>
+          <w:rFonts w:asciiTheme="minorHAnsi" w:cstheme="minorBidi" w:eastAsiaTheme="minorHAnsi" w:hAnsiTheme="minorHAnsi"/>
+          <w:highlight w:val="yellow"/>
+        </w:rPr>
+      </w:pPr>
+      <w:r>
+        <w:rPr>
+          <w:rFonts w:asciiTheme="minorHAnsi" w:cstheme="minorBidi" w:eastAsiaTheme="minorHAnsi" w:hAnsiTheme="minorHAnsi"/>
+          <w:highlight w:val="yellow"/>
+        </w:rPr>
+        <w:t>International Conference on Advances in ICT for Emerging Regions (ICTer),</w:t>
+      </w:r>
+    </w:p>
+    <w:p>
+      <w:pPr>
+        <w:pStyle w:val="Normal"/>
+        <w:spacing w:lineRule="auto" w:line="240"/>
+        <w:ind w:left="360" w:hanging="360"/>
+        <w:rPr>
+          <w:rFonts w:asciiTheme="minorHAnsi" w:cstheme="minorBidi" w:eastAsiaTheme="minorHAnsi" w:hAnsiTheme="minorHAnsi"/>
+          <w:highlight w:val="yellow"/>
+        </w:rPr>
+      </w:pPr>
+      <w:r>
+        <w:rPr>
+          <w:rFonts w:asciiTheme="minorHAnsi" w:cstheme="minorBidi" w:eastAsiaTheme="minorHAnsi" w:hAnsiTheme="minorHAnsi"/>
+          <w:highlight w:val="yellow"/>
+        </w:rPr>
+        <w:t>160-167.</w:t>
+      </w:r>
+    </w:p>
+    <w:p>
+      <w:pPr>
+        <w:pStyle w:val="Normal"/>
+        <w:spacing w:lineRule="auto" w:line="240"/>
+        <w:ind w:left="360" w:hanging="360"/>
+        <w:rPr>
+          <w:rFonts w:asciiTheme="minorHAnsi" w:cstheme="minorBidi" w:eastAsiaTheme="minorHAnsi" w:hAnsiTheme="minorHAnsi"/>
+          <w:highlight w:val="yellow"/>
+        </w:rPr>
+      </w:pPr>
+      <w:r>
+        <w:rPr>
+          <w:rFonts w:asciiTheme="minorHAnsi" w:cstheme="minorBidi" w:eastAsiaTheme="minorHAnsi" w:hAnsiTheme="minorHAnsi"/>
+          <w:highlight w:val="yellow"/>
+        </w:rPr>
+        <w:t>Ferragut, A., &amp; Paganini, F. (2016). Fluid models of population and download progress</w:t>
+      </w:r>
+    </w:p>
+    <w:p>
+      <w:pPr>
+        <w:pStyle w:val="Normal"/>
+        <w:spacing w:lineRule="auto" w:line="240"/>
+        <w:ind w:left="360" w:hanging="360"/>
+        <w:rPr>
+          <w:rFonts w:asciiTheme="minorHAnsi" w:cstheme="minorBidi" w:eastAsiaTheme="minorHAnsi" w:hAnsiTheme="minorHAnsi"/>
+          <w:highlight w:val="yellow"/>
+        </w:rPr>
+      </w:pPr>
+      <w:r>
+        <w:rPr>
+          <w:rFonts w:asciiTheme="minorHAnsi" w:cstheme="minorBidi" w:eastAsiaTheme="minorHAnsi" w:hAnsiTheme="minorHAnsi"/>
+          <w:highlight w:val="yellow"/>
+        </w:rPr>
+        <w:t>in P2P networks. IEEE Transactions on Control of Network Systems, 3(1), 34-45.</w:t>
+      </w:r>
+    </w:p>
+    <w:p>
+      <w:pPr>
+        <w:pStyle w:val="Normal"/>
+        <w:spacing w:lineRule="auto" w:line="240"/>
+        <w:ind w:left="360" w:hanging="360"/>
+        <w:rPr>
+          <w:rFonts w:asciiTheme="minorHAnsi" w:cstheme="minorBidi" w:eastAsiaTheme="minorHAnsi" w:hAnsiTheme="minorHAnsi"/>
+          <w:highlight w:val="yellow"/>
+        </w:rPr>
+      </w:pPr>
+      <w:r>
+        <w:rPr>
+          <w:rFonts w:asciiTheme="minorHAnsi" w:cstheme="minorBidi" w:eastAsiaTheme="minorHAnsi" w:hAnsiTheme="minorHAnsi"/>
+          <w:highlight w:val="yellow"/>
+        </w:rPr>
+        <w:t>Fiorese, A., Simoes, P., &amp; Boavida, F. (2013). Approach for service search and peer</w:t>
+      </w:r>
+    </w:p>
+    <w:p>
+      <w:pPr>
+        <w:pStyle w:val="Normal"/>
+        <w:spacing w:lineRule="auto" w:line="240"/>
+        <w:ind w:left="360" w:hanging="360"/>
+        <w:rPr>
+          <w:rFonts w:asciiTheme="minorHAnsi" w:cstheme="minorBidi" w:eastAsiaTheme="minorHAnsi" w:hAnsiTheme="minorHAnsi"/>
+          <w:highlight w:val="yellow"/>
+        </w:rPr>
+      </w:pPr>
+      <w:r>
+        <w:rPr>
+          <w:rFonts w:asciiTheme="minorHAnsi" w:cstheme="minorBidi" w:eastAsiaTheme="minorHAnsi" w:hAnsiTheme="minorHAnsi"/>
+          <w:highlight w:val="yellow"/>
+        </w:rPr>
+        <w:t>selection in P2P service overlays. 2013 International Conference on Information</w:t>
+      </w:r>
+    </w:p>
+    <w:p>
+      <w:pPr>
+        <w:pStyle w:val="Normal"/>
+        <w:spacing w:lineRule="auto" w:line="240"/>
+        <w:ind w:left="360" w:hanging="360"/>
+        <w:rPr>
+          <w:rFonts w:asciiTheme="minorHAnsi" w:cstheme="minorBidi" w:eastAsiaTheme="minorHAnsi" w:hAnsiTheme="minorHAnsi"/>
+          <w:highlight w:val="yellow"/>
+        </w:rPr>
+      </w:pPr>
+      <w:r>
+        <w:rPr>
+          <w:rFonts w:asciiTheme="minorHAnsi" w:cstheme="minorBidi" w:eastAsiaTheme="minorHAnsi" w:hAnsiTheme="minorHAnsi"/>
+          <w:highlight w:val="yellow"/>
+        </w:rPr>
+        <w:t>Networking (ICOIN), 303-308.</w:t>
+      </w:r>
+    </w:p>
+    <w:p>
+      <w:pPr>
+        <w:pStyle w:val="Normal"/>
+        <w:spacing w:lineRule="auto" w:line="240"/>
+        <w:ind w:left="360" w:hanging="360"/>
+        <w:rPr>
+          <w:rFonts w:asciiTheme="minorHAnsi" w:cstheme="minorBidi" w:eastAsiaTheme="minorHAnsi" w:hAnsiTheme="minorHAnsi"/>
+          <w:highlight w:val="yellow"/>
+        </w:rPr>
+      </w:pPr>
+      <w:r>
+        <w:rPr>
+          <w:rFonts w:asciiTheme="minorHAnsi" w:cstheme="minorBidi" w:eastAsiaTheme="minorHAnsi" w:hAnsiTheme="minorHAnsi"/>
+          <w:highlight w:val="yellow"/>
+        </w:rPr>
+        <w:t>Fuller, V., &amp; Li, T. (2006). Classless inter-domain routing (CIDR): The Internet address</w:t>
+      </w:r>
+    </w:p>
+    <w:p>
+      <w:pPr>
+        <w:pStyle w:val="Normal"/>
+        <w:spacing w:lineRule="auto" w:line="240"/>
+        <w:ind w:left="360" w:hanging="360"/>
+        <w:rPr>
+          <w:rFonts w:asciiTheme="minorHAnsi" w:cstheme="minorBidi" w:eastAsiaTheme="minorHAnsi" w:hAnsiTheme="minorHAnsi"/>
+          <w:highlight w:val="yellow"/>
+        </w:rPr>
+      </w:pPr>
+      <w:r>
+        <w:rPr>
+          <w:rFonts w:asciiTheme="minorHAnsi" w:cstheme="minorBidi" w:eastAsiaTheme="minorHAnsi" w:hAnsiTheme="minorHAnsi"/>
+          <w:highlight w:val="yellow"/>
+        </w:rPr>
+        <w:t>assignment and aggregation plan. IETF RFC 4632.</w:t>
+      </w:r>
+    </w:p>
+    <w:p>
+      <w:pPr>
+        <w:pStyle w:val="Normal"/>
+        <w:spacing w:lineRule="auto" w:line="240"/>
+        <w:ind w:left="360" w:hanging="360"/>
+        <w:rPr>
+          <w:rFonts w:asciiTheme="minorHAnsi" w:cstheme="minorBidi" w:eastAsiaTheme="minorHAnsi" w:hAnsiTheme="minorHAnsi"/>
+          <w:highlight w:val="yellow"/>
+        </w:rPr>
+      </w:pPr>
+      <w:r>
+        <w:rPr>
+          <w:rFonts w:asciiTheme="minorHAnsi" w:cstheme="minorBidi" w:eastAsiaTheme="minorHAnsi" w:hAnsiTheme="minorHAnsi"/>
+          <w:highlight w:val="yellow"/>
+        </w:rPr>
+        <w:t>Gummadi, K. P., Dunn, R. J., Saroiu, S., Gribble, S. D., Levy, H. M., &amp; Zahorjan, J.</w:t>
+      </w:r>
+    </w:p>
+    <w:p>
+      <w:pPr>
+        <w:pStyle w:val="Normal"/>
+        <w:spacing w:lineRule="auto" w:line="240"/>
+        <w:ind w:left="360" w:hanging="360"/>
+        <w:rPr>
+          <w:rFonts w:asciiTheme="minorHAnsi" w:cstheme="minorBidi" w:eastAsiaTheme="minorHAnsi" w:hAnsiTheme="minorHAnsi"/>
+          <w:highlight w:val="yellow"/>
+        </w:rPr>
+      </w:pPr>
+      <w:r>
+        <w:rPr>
+          <w:rFonts w:asciiTheme="minorHAnsi" w:cstheme="minorBidi" w:eastAsiaTheme="minorHAnsi" w:hAnsiTheme="minorHAnsi"/>
+          <w:highlight w:val="yellow"/>
+        </w:rPr>
+        <w:t>(2003). Measurement, modeling, and analysis of a peer-to-peer file-sharing</w:t>
+      </w:r>
+    </w:p>
+    <w:p>
+      <w:pPr>
+        <w:pStyle w:val="Normal"/>
+        <w:spacing w:lineRule="auto" w:line="240"/>
+        <w:ind w:left="360" w:hanging="360"/>
+        <w:rPr>
+          <w:rFonts w:asciiTheme="minorHAnsi" w:cstheme="minorBidi" w:eastAsiaTheme="minorHAnsi" w:hAnsiTheme="minorHAnsi"/>
+          <w:highlight w:val="yellow"/>
+        </w:rPr>
+      </w:pPr>
+      <w:r>
+        <w:rPr>
+          <w:rFonts w:asciiTheme="minorHAnsi" w:cstheme="minorBidi" w:eastAsiaTheme="minorHAnsi" w:hAnsiTheme="minorHAnsi"/>
+          <w:highlight w:val="yellow"/>
+        </w:rPr>
+        <w:t>workload. SIGOPS Oper. Syst. Rev., 37(5), 314-329. Doi:</w:t>
+      </w:r>
+    </w:p>
+    <w:p>
+      <w:pPr>
+        <w:pStyle w:val="Normal"/>
+        <w:spacing w:lineRule="auto" w:line="240"/>
+        <w:ind w:left="360" w:hanging="360"/>
+        <w:rPr>
+          <w:rFonts w:asciiTheme="minorHAnsi" w:cstheme="minorBidi" w:eastAsiaTheme="minorHAnsi" w:hAnsiTheme="minorHAnsi"/>
+          <w:highlight w:val="yellow"/>
+        </w:rPr>
+      </w:pPr>
+      <w:r>
+        <w:rPr>
+          <w:rFonts w:asciiTheme="minorHAnsi" w:cstheme="minorBidi" w:eastAsiaTheme="minorHAnsi" w:hAnsiTheme="minorHAnsi"/>
+          <w:highlight w:val="yellow"/>
+        </w:rPr>
+        <w:t>10.1145/1165389.945475</w:t>
+      </w:r>
+    </w:p>
+    <w:p>
+      <w:pPr>
+        <w:pStyle w:val="Normal"/>
+        <w:spacing w:lineRule="auto" w:line="240"/>
+        <w:ind w:left="360" w:hanging="360"/>
+        <w:rPr>
+          <w:rFonts w:asciiTheme="minorHAnsi" w:cstheme="minorBidi" w:eastAsiaTheme="minorHAnsi" w:hAnsiTheme="minorHAnsi"/>
+          <w:highlight w:val="yellow"/>
+        </w:rPr>
+      </w:pPr>
+      <w:r>
+        <w:rPr>
+          <w:rFonts w:asciiTheme="minorHAnsi" w:cstheme="minorBidi" w:eastAsiaTheme="minorHAnsi" w:hAnsiTheme="minorHAnsi"/>
+          <w:highlight w:val="yellow"/>
+        </w:rPr>
+        <w:t>He, Q., Dong, Q., Zhao, B., Wang, Y., &amp; Qiang, B. (2016). P2P Traffic Optimization</w:t>
+      </w:r>
+    </w:p>
+    <w:p>
+      <w:pPr>
+        <w:pStyle w:val="Normal"/>
+        <w:spacing w:lineRule="auto" w:line="240"/>
+        <w:ind w:left="360" w:hanging="360"/>
+        <w:rPr>
+          <w:rFonts w:asciiTheme="minorHAnsi" w:cstheme="minorBidi" w:eastAsiaTheme="minorHAnsi" w:hAnsiTheme="minorHAnsi"/>
+          <w:highlight w:val="yellow"/>
+        </w:rPr>
+      </w:pPr>
+      <w:r>
+        <w:rPr>
+          <w:rFonts w:asciiTheme="minorHAnsi" w:cstheme="minorBidi" w:eastAsiaTheme="minorHAnsi" w:hAnsiTheme="minorHAnsi"/>
+          <w:highlight w:val="yellow"/>
+        </w:rPr>
+        <w:t>based on Congestion Distance and DHT. Journal of Internet Services and</w:t>
+      </w:r>
+    </w:p>
+    <w:p>
+      <w:pPr>
+        <w:pStyle w:val="Normal"/>
+        <w:spacing w:lineRule="auto" w:line="240"/>
+        <w:ind w:left="360" w:hanging="360"/>
+        <w:rPr>
+          <w:rFonts w:asciiTheme="minorHAnsi" w:cstheme="minorBidi" w:eastAsiaTheme="minorHAnsi" w:hAnsiTheme="minorHAnsi"/>
+          <w:highlight w:val="yellow"/>
+        </w:rPr>
+      </w:pPr>
+      <w:r>
+        <w:rPr>
+          <w:rFonts w:asciiTheme="minorHAnsi" w:cstheme="minorBidi" w:eastAsiaTheme="minorHAnsi" w:hAnsiTheme="minorHAnsi"/>
+          <w:highlight w:val="yellow"/>
+        </w:rPr>
+        <w:t>Information Security (JISIS), 6(2), 53-69.</w:t>
+      </w:r>
+    </w:p>
+    <w:p>
+      <w:pPr>
+        <w:pStyle w:val="Normal"/>
+        <w:spacing w:lineRule="auto" w:line="240"/>
+        <w:ind w:left="360" w:hanging="360"/>
+        <w:rPr>
+          <w:rFonts w:asciiTheme="minorHAnsi" w:cstheme="minorBidi" w:eastAsiaTheme="minorHAnsi" w:hAnsiTheme="minorHAnsi"/>
+          <w:highlight w:val="yellow"/>
+        </w:rPr>
+      </w:pPr>
+      <w:r>
+        <w:rPr>
+          <w:rFonts w:asciiTheme="minorHAnsi" w:cstheme="minorBidi" w:eastAsiaTheme="minorHAnsi" w:hAnsiTheme="minorHAnsi"/>
+          <w:highlight w:val="yellow"/>
+        </w:rPr>
+        <w:t>Hirave, T., Surve, S., &amp; Malgaonkar, S. (2013). Selecting efficient peers in P2P networks</w:t>
+      </w:r>
+    </w:p>
+    <w:p>
+      <w:pPr>
+        <w:pStyle w:val="Normal"/>
+        <w:spacing w:lineRule="auto" w:line="240"/>
+        <w:ind w:left="360" w:hanging="360"/>
+        <w:rPr>
+          <w:rFonts w:asciiTheme="minorHAnsi" w:cstheme="minorBidi" w:eastAsiaTheme="minorHAnsi" w:hAnsiTheme="minorHAnsi"/>
+          <w:highlight w:val="yellow"/>
+        </w:rPr>
+      </w:pPr>
+      <w:r>
+        <w:rPr>
+          <w:rFonts w:asciiTheme="minorHAnsi" w:cstheme="minorBidi" w:eastAsiaTheme="minorHAnsi" w:hAnsiTheme="minorHAnsi"/>
+          <w:highlight w:val="yellow"/>
+        </w:rPr>
+        <w:t>for parallel task computing. 2013 International Conference on Advances in</w:t>
+      </w:r>
+    </w:p>
+    <w:p>
+      <w:pPr>
+        <w:pStyle w:val="Normal"/>
+        <w:spacing w:lineRule="auto" w:line="240"/>
+        <w:ind w:left="360" w:hanging="360"/>
+        <w:rPr>
+          <w:rFonts w:asciiTheme="minorHAnsi" w:cstheme="minorBidi" w:eastAsiaTheme="minorHAnsi" w:hAnsiTheme="minorHAnsi"/>
+          <w:highlight w:val="yellow"/>
+        </w:rPr>
+      </w:pPr>
+      <w:r>
+        <w:rPr>
+          <w:rFonts w:asciiTheme="minorHAnsi" w:cstheme="minorBidi" w:eastAsiaTheme="minorHAnsi" w:hAnsiTheme="minorHAnsi"/>
+          <w:highlight w:val="yellow"/>
+        </w:rPr>
+        <w:t>Technology and Engineering (ICATE), 1-5.</w:t>
+      </w:r>
+    </w:p>
+    <w:p>
+      <w:pPr>
+        <w:pStyle w:val="Normal"/>
+        <w:spacing w:lineRule="auto" w:line="240"/>
+        <w:ind w:left="360" w:hanging="360"/>
+        <w:rPr>
+          <w:rFonts w:asciiTheme="minorHAnsi" w:cstheme="minorBidi" w:eastAsiaTheme="minorHAnsi" w:hAnsiTheme="minorHAnsi"/>
+          <w:highlight w:val="yellow"/>
+        </w:rPr>
+      </w:pPr>
+      <w:r>
+        <w:rPr>
+          <w:rFonts w:asciiTheme="minorHAnsi" w:cstheme="minorBidi" w:eastAsiaTheme="minorHAnsi" w:hAnsiTheme="minorHAnsi"/>
+          <w:highlight w:val="yellow"/>
+        </w:rPr>
+        <w:t>Hsiao, T. H., Hsu, M. H., &amp; Miao, Y. B. (2011). Adaptive and Efficient Peer Selection in</w:t>
+      </w:r>
+    </w:p>
+    <w:p>
+      <w:pPr>
+        <w:pStyle w:val="Normal"/>
+        <w:spacing w:lineRule="auto" w:line="240"/>
+        <w:ind w:left="360" w:hanging="360"/>
+        <w:rPr>
+          <w:rFonts w:asciiTheme="minorHAnsi" w:cstheme="minorBidi" w:eastAsiaTheme="minorHAnsi" w:hAnsiTheme="minorHAnsi"/>
+          <w:highlight w:val="yellow"/>
+        </w:rPr>
+      </w:pPr>
+      <w:r>
+        <w:rPr>
+          <w:rFonts w:asciiTheme="minorHAnsi" w:cstheme="minorBidi" w:eastAsiaTheme="minorHAnsi" w:hAnsiTheme="minorHAnsi"/>
+          <w:highlight w:val="yellow"/>
+        </w:rPr>
+        <w:t>Peer-to-Peer Streaming Networks. 2011 IEEE 17th International Conference on</w:t>
+      </w:r>
+    </w:p>
+    <w:p>
+      <w:pPr>
+        <w:pStyle w:val="Normal"/>
+        <w:spacing w:lineRule="auto" w:line="240"/>
+        <w:ind w:left="360" w:hanging="360"/>
+        <w:rPr>
+          <w:rFonts w:asciiTheme="minorHAnsi" w:cstheme="minorBidi" w:eastAsiaTheme="minorHAnsi" w:hAnsiTheme="minorHAnsi"/>
+          <w:highlight w:val="yellow"/>
+        </w:rPr>
+      </w:pPr>
+      <w:r>
+        <w:rPr>
+          <w:rFonts w:asciiTheme="minorHAnsi" w:cstheme="minorBidi" w:eastAsiaTheme="minorHAnsi" w:hAnsiTheme="minorHAnsi"/>
+          <w:highlight w:val="yellow"/>
+        </w:rPr>
+        <w:t>Parallel and Distributed Systems (ICPADS), 753-758.</w:t>
+      </w:r>
+    </w:p>
+    <w:p>
+      <w:pPr>
+        <w:pStyle w:val="Normal"/>
+        <w:spacing w:lineRule="auto" w:line="240"/>
+        <w:ind w:left="360" w:hanging="360"/>
+        <w:rPr>
+          <w:rFonts w:asciiTheme="minorHAnsi" w:cstheme="minorBidi" w:eastAsiaTheme="minorHAnsi" w:hAnsiTheme="minorHAnsi"/>
+          <w:highlight w:val="yellow"/>
+        </w:rPr>
+      </w:pPr>
+      <w:r>
+        <w:rPr>
+          <w:rFonts w:asciiTheme="minorHAnsi" w:cstheme="minorBidi" w:eastAsiaTheme="minorHAnsi" w:hAnsiTheme="minorHAnsi"/>
+          <w:highlight w:val="yellow"/>
+        </w:rPr>
+        <w:t>Ijaz, H., Saleem, S., &amp; Welzl, M. (2013). Fewest common hops (FCH): an improved peer</w:t>
+      </w:r>
+    </w:p>
+    <w:p>
+      <w:pPr>
+        <w:pStyle w:val="Normal"/>
+        <w:spacing w:lineRule="auto" w:line="240"/>
+        <w:ind w:left="360" w:hanging="360"/>
+        <w:rPr>
+          <w:rFonts w:asciiTheme="minorHAnsi" w:cstheme="minorBidi" w:eastAsiaTheme="minorHAnsi" w:hAnsiTheme="minorHAnsi"/>
+          <w:highlight w:val="yellow"/>
+        </w:rPr>
+      </w:pPr>
+      <w:r>
+        <w:rPr>
+          <w:rFonts w:asciiTheme="minorHAnsi" w:cstheme="minorBidi" w:eastAsiaTheme="minorHAnsi" w:hAnsiTheme="minorHAnsi"/>
+          <w:highlight w:val="yellow"/>
+        </w:rPr>
+        <w:t>selection approach for P2P applications. 2013 21st Euromicro International</w:t>
+      </w:r>
+    </w:p>
+    <w:p>
+      <w:pPr>
+        <w:pStyle w:val="Normal"/>
+        <w:spacing w:lineRule="auto" w:line="240"/>
+        <w:ind w:left="360" w:hanging="360"/>
+        <w:rPr>
+          <w:rFonts w:asciiTheme="minorHAnsi" w:cstheme="minorBidi" w:eastAsiaTheme="minorHAnsi" w:hAnsiTheme="minorHAnsi"/>
+          <w:highlight w:val="yellow"/>
+        </w:rPr>
+      </w:pPr>
+      <w:r>
+        <w:rPr>
+          <w:rFonts w:asciiTheme="minorHAnsi" w:cstheme="minorBidi" w:eastAsiaTheme="minorHAnsi" w:hAnsiTheme="minorHAnsi"/>
+          <w:highlight w:val="yellow"/>
+        </w:rPr>
+        <w:t>Conference on Parallel, Distributed, and Network-Based Processing, 449-453.</w:t>
+      </w:r>
+    </w:p>
+    <w:p>
+      <w:pPr>
+        <w:pStyle w:val="Normal"/>
+        <w:spacing w:lineRule="auto" w:line="240"/>
+        <w:ind w:left="360" w:hanging="360"/>
+        <w:rPr>
+          <w:rFonts w:asciiTheme="minorHAnsi" w:cstheme="minorBidi" w:eastAsiaTheme="minorHAnsi" w:hAnsiTheme="minorHAnsi"/>
+          <w:highlight w:val="yellow"/>
+        </w:rPr>
+      </w:pPr>
+      <w:r>
+        <w:rPr>
+          <w:rFonts w:asciiTheme="minorHAnsi" w:cstheme="minorBidi" w:eastAsiaTheme="minorHAnsi" w:hAnsiTheme="minorHAnsi"/>
+          <w:highlight w:val="yellow"/>
+        </w:rPr>
+        <w:t>Jain, M., &amp; Dovrolis, C. (2005). End-to-end estimation of the available bandwidth</w:t>
+      </w:r>
+    </w:p>
+    <w:p>
+      <w:pPr>
+        <w:pStyle w:val="Normal"/>
+        <w:spacing w:lineRule="auto" w:line="240"/>
+        <w:ind w:left="360" w:hanging="360"/>
+        <w:rPr>
+          <w:rFonts w:asciiTheme="minorHAnsi" w:cstheme="minorBidi" w:eastAsiaTheme="minorHAnsi" w:hAnsiTheme="minorHAnsi"/>
+          <w:highlight w:val="yellow"/>
+        </w:rPr>
+      </w:pPr>
+      <w:r>
+        <w:rPr>
+          <w:rFonts w:asciiTheme="minorHAnsi" w:cstheme="minorBidi" w:eastAsiaTheme="minorHAnsi" w:hAnsiTheme="minorHAnsi"/>
+          <w:highlight w:val="yellow"/>
+        </w:rPr>
+        <w:t>variation range. SIGMETRICS Perform. Eval. Rev., 33(1), 265-276. doi:</w:t>
+      </w:r>
+    </w:p>
+    <w:p>
+      <w:pPr>
+        <w:pStyle w:val="Normal"/>
+        <w:spacing w:lineRule="auto" w:line="240"/>
+        <w:ind w:left="360" w:hanging="360"/>
+        <w:rPr>
+          <w:rFonts w:asciiTheme="minorHAnsi" w:cstheme="minorBidi" w:eastAsiaTheme="minorHAnsi" w:hAnsiTheme="minorHAnsi"/>
+          <w:highlight w:val="yellow"/>
+        </w:rPr>
+      </w:pPr>
+      <w:r>
+        <w:rPr>
+          <w:rFonts w:asciiTheme="minorHAnsi" w:cstheme="minorBidi" w:eastAsiaTheme="minorHAnsi" w:hAnsiTheme="minorHAnsi"/>
+          <w:highlight w:val="yellow"/>
+        </w:rPr>
+        <w:t>10.1145/1071690.1064242</w:t>
+      </w:r>
+    </w:p>
+    <w:p>
+      <w:pPr>
+        <w:pStyle w:val="Normal"/>
+        <w:spacing w:lineRule="auto" w:line="240"/>
+        <w:ind w:left="360" w:hanging="360"/>
+        <w:rPr>
+          <w:rFonts w:asciiTheme="minorHAnsi" w:cstheme="minorBidi" w:eastAsiaTheme="minorHAnsi" w:hAnsiTheme="minorHAnsi"/>
+          <w:highlight w:val="yellow"/>
+        </w:rPr>
+      </w:pPr>
+      <w:r>
+        <w:rPr>
+          <w:rFonts w:asciiTheme="minorHAnsi" w:cstheme="minorBidi" w:eastAsiaTheme="minorHAnsi" w:hAnsiTheme="minorHAnsi"/>
+          <w:highlight w:val="yellow"/>
+        </w:rPr>
+        <w:t>113</w:t>
+      </w:r>
+    </w:p>
+    <w:p>
+      <w:pPr>
+        <w:pStyle w:val="Normal"/>
+        <w:spacing w:lineRule="auto" w:line="240"/>
+        <w:ind w:left="360" w:hanging="360"/>
+        <w:rPr>
+          <w:rFonts w:asciiTheme="minorHAnsi" w:cstheme="minorBidi" w:eastAsiaTheme="minorHAnsi" w:hAnsiTheme="minorHAnsi"/>
+          <w:highlight w:val="yellow"/>
+        </w:rPr>
+      </w:pPr>
+      <w:r>
+        <w:rPr>
+          <w:rFonts w:asciiTheme="minorHAnsi" w:cstheme="minorBidi" w:eastAsiaTheme="minorHAnsi" w:hAnsiTheme="minorHAnsi"/>
+          <w:highlight w:val="yellow"/>
+        </w:rPr>
+        <w:t>Kaune, S., Pussep, K., Leng, C., Kovacevic, A., Tyson, G., &amp; Steinmetz, R. (2009).</w:t>
+      </w:r>
+    </w:p>
+    <w:p>
+      <w:pPr>
+        <w:pStyle w:val="Normal"/>
+        <w:spacing w:lineRule="auto" w:line="240"/>
+        <w:ind w:left="360" w:hanging="360"/>
+        <w:rPr>
+          <w:rFonts w:asciiTheme="minorHAnsi" w:cstheme="minorBidi" w:eastAsiaTheme="minorHAnsi" w:hAnsiTheme="minorHAnsi"/>
+          <w:highlight w:val="yellow"/>
+        </w:rPr>
+      </w:pPr>
+      <w:r>
+        <w:rPr>
+          <w:rFonts w:asciiTheme="minorHAnsi" w:cstheme="minorBidi" w:eastAsiaTheme="minorHAnsi" w:hAnsiTheme="minorHAnsi"/>
+          <w:highlight w:val="yellow"/>
+        </w:rPr>
+        <w:t>Modelling the internet delay space based on geographical locations. 2009 17th</w:t>
+      </w:r>
+    </w:p>
+    <w:p>
+      <w:pPr>
+        <w:pStyle w:val="Normal"/>
+        <w:spacing w:lineRule="auto" w:line="240"/>
+        <w:ind w:left="360" w:hanging="360"/>
+        <w:rPr>
+          <w:rFonts w:asciiTheme="minorHAnsi" w:cstheme="minorBidi" w:eastAsiaTheme="minorHAnsi" w:hAnsiTheme="minorHAnsi"/>
+          <w:highlight w:val="yellow"/>
+        </w:rPr>
+      </w:pPr>
+      <w:r>
+        <w:rPr>
+          <w:rFonts w:asciiTheme="minorHAnsi" w:cstheme="minorBidi" w:eastAsiaTheme="minorHAnsi" w:hAnsiTheme="minorHAnsi"/>
+          <w:highlight w:val="yellow"/>
+        </w:rPr>
+        <w:t>Euromicro International Conference on Parallel, Distributed and Network-based</w:t>
+      </w:r>
+    </w:p>
+    <w:p>
+      <w:pPr>
+        <w:pStyle w:val="Normal"/>
+        <w:spacing w:lineRule="auto" w:line="240"/>
+        <w:ind w:left="360" w:hanging="360"/>
+        <w:rPr>
+          <w:rFonts w:asciiTheme="minorHAnsi" w:cstheme="minorBidi" w:eastAsiaTheme="minorHAnsi" w:hAnsiTheme="minorHAnsi"/>
+          <w:highlight w:val="yellow"/>
+        </w:rPr>
+      </w:pPr>
+      <w:r>
+        <w:rPr>
+          <w:rFonts w:asciiTheme="minorHAnsi" w:cstheme="minorBidi" w:eastAsiaTheme="minorHAnsi" w:hAnsiTheme="minorHAnsi"/>
+          <w:highlight w:val="yellow"/>
+        </w:rPr>
+        <w:t>Processing, 301-310.</w:t>
+      </w:r>
+    </w:p>
+    <w:p>
+      <w:pPr>
+        <w:pStyle w:val="Normal"/>
+        <w:spacing w:lineRule="auto" w:line="240"/>
+        <w:ind w:left="360" w:hanging="360"/>
+        <w:rPr>
+          <w:rFonts w:asciiTheme="minorHAnsi" w:cstheme="minorBidi" w:eastAsiaTheme="minorHAnsi" w:hAnsiTheme="minorHAnsi"/>
+          <w:highlight w:val="yellow"/>
+        </w:rPr>
+      </w:pPr>
+      <w:r>
+        <w:rPr>
+          <w:rFonts w:asciiTheme="minorHAnsi" w:cstheme="minorBidi" w:eastAsiaTheme="minorHAnsi" w:hAnsiTheme="minorHAnsi"/>
+          <w:highlight w:val="yellow"/>
+        </w:rPr>
+        <w:t>Lehrfeld, M. (2009). Peer selection Algorithm in Stochastic Content Delivery Networks</w:t>
+      </w:r>
+    </w:p>
+    <w:p>
+      <w:pPr>
+        <w:pStyle w:val="Normal"/>
+        <w:spacing w:lineRule="auto" w:line="240"/>
+        <w:ind w:left="360" w:hanging="360"/>
+        <w:rPr>
+          <w:rFonts w:asciiTheme="minorHAnsi" w:cstheme="minorBidi" w:eastAsiaTheme="minorHAnsi" w:hAnsiTheme="minorHAnsi"/>
+          <w:highlight w:val="yellow"/>
+        </w:rPr>
+      </w:pPr>
+      <w:r>
+        <w:rPr>
+          <w:rFonts w:asciiTheme="minorHAnsi" w:cstheme="minorBidi" w:eastAsiaTheme="minorHAnsi" w:hAnsiTheme="minorHAnsi"/>
+          <w:highlight w:val="yellow"/>
+        </w:rPr>
+        <w:t>to Reduce File Download Time. Doctor of Philosophy, Nova Southeastern</w:t>
+      </w:r>
+    </w:p>
+    <w:p>
+      <w:pPr>
+        <w:pStyle w:val="Normal"/>
+        <w:spacing w:lineRule="auto" w:line="240"/>
+        <w:ind w:left="360" w:hanging="360"/>
+        <w:rPr>
+          <w:rFonts w:asciiTheme="minorHAnsi" w:cstheme="minorBidi" w:eastAsiaTheme="minorHAnsi" w:hAnsiTheme="minorHAnsi"/>
+          <w:highlight w:val="yellow"/>
+        </w:rPr>
+      </w:pPr>
+      <w:r>
+        <w:rPr>
+          <w:rFonts w:asciiTheme="minorHAnsi" w:cstheme="minorBidi" w:eastAsiaTheme="minorHAnsi" w:hAnsiTheme="minorHAnsi"/>
+          <w:highlight w:val="yellow"/>
+        </w:rPr>
+        <w:t>University, Fort Lauderdale, FL.</w:t>
+      </w:r>
+    </w:p>
+    <w:p>
+      <w:pPr>
+        <w:pStyle w:val="Normal"/>
+        <w:spacing w:lineRule="auto" w:line="240"/>
+        <w:ind w:left="360" w:hanging="360"/>
+        <w:rPr>
+          <w:rFonts w:asciiTheme="minorHAnsi" w:cstheme="minorBidi" w:eastAsiaTheme="minorHAnsi" w:hAnsiTheme="minorHAnsi"/>
+          <w:highlight w:val="yellow"/>
+        </w:rPr>
+      </w:pPr>
+      <w:r>
+        <w:rPr>
+          <w:rFonts w:asciiTheme="minorHAnsi" w:cstheme="minorBidi" w:eastAsiaTheme="minorHAnsi" w:hAnsiTheme="minorHAnsi"/>
+          <w:highlight w:val="yellow"/>
+        </w:rPr>
+        <w:t>Lehrfeld, M., &amp; Simco, G. (2010). Choke-based switching algorithm in stochastic P2P</w:t>
+      </w:r>
+    </w:p>
+    <w:p>
+      <w:pPr>
+        <w:pStyle w:val="Normal"/>
+        <w:spacing w:lineRule="auto" w:line="240"/>
+        <w:ind w:left="360" w:hanging="360"/>
+        <w:rPr>
+          <w:rFonts w:asciiTheme="minorHAnsi" w:cstheme="minorBidi" w:eastAsiaTheme="minorHAnsi" w:hAnsiTheme="minorHAnsi"/>
+          <w:highlight w:val="yellow"/>
+        </w:rPr>
+      </w:pPr>
+      <w:r>
+        <w:rPr>
+          <w:rFonts w:asciiTheme="minorHAnsi" w:cstheme="minorBidi" w:eastAsiaTheme="minorHAnsi" w:hAnsiTheme="minorHAnsi"/>
+          <w:highlight w:val="yellow"/>
+        </w:rPr>
+        <w:t>networks to reduce file download duration. Proceedings of the IEEE</w:t>
+      </w:r>
+    </w:p>
+    <w:p>
+      <w:pPr>
+        <w:pStyle w:val="Normal"/>
+        <w:spacing w:lineRule="auto" w:line="240"/>
+        <w:ind w:left="360" w:hanging="360"/>
+        <w:rPr>
+          <w:rFonts w:asciiTheme="minorHAnsi" w:cstheme="minorBidi" w:eastAsiaTheme="minorHAnsi" w:hAnsiTheme="minorHAnsi"/>
+          <w:highlight w:val="yellow"/>
+        </w:rPr>
+      </w:pPr>
+      <w:r>
+        <w:rPr>
+          <w:rFonts w:asciiTheme="minorHAnsi" w:cstheme="minorBidi" w:eastAsiaTheme="minorHAnsi" w:hAnsiTheme="minorHAnsi"/>
+          <w:highlight w:val="yellow"/>
+        </w:rPr>
+        <w:t>SoutheastCon 2010, 127-130.</w:t>
+      </w:r>
+    </w:p>
+    <w:p>
+      <w:pPr>
+        <w:pStyle w:val="Normal"/>
+        <w:spacing w:lineRule="auto" w:line="240"/>
+        <w:ind w:left="360" w:hanging="360"/>
+        <w:rPr>
+          <w:rFonts w:asciiTheme="minorHAnsi" w:cstheme="minorBidi" w:eastAsiaTheme="minorHAnsi" w:hAnsiTheme="minorHAnsi"/>
+          <w:highlight w:val="yellow"/>
+        </w:rPr>
+      </w:pPr>
+      <w:r>
+        <w:rPr>
+          <w:rFonts w:asciiTheme="minorHAnsi" w:cstheme="minorBidi" w:eastAsiaTheme="minorHAnsi" w:hAnsiTheme="minorHAnsi"/>
+          <w:highlight w:val="yellow"/>
+        </w:rPr>
+        <w:t>Li, J. (2008). On peer-to-peer (P2P) content delivery. Peer-to-Peer Networking and</w:t>
+      </w:r>
+    </w:p>
+    <w:p>
+      <w:pPr>
+        <w:pStyle w:val="Normal"/>
+        <w:spacing w:lineRule="auto" w:line="240"/>
+        <w:ind w:left="360" w:hanging="360"/>
+        <w:rPr>
+          <w:rFonts w:asciiTheme="minorHAnsi" w:cstheme="minorBidi" w:eastAsiaTheme="minorHAnsi" w:hAnsiTheme="minorHAnsi"/>
+          <w:highlight w:val="yellow"/>
+        </w:rPr>
+      </w:pPr>
+      <w:r>
+        <w:rPr>
+          <w:rFonts w:asciiTheme="minorHAnsi" w:cstheme="minorBidi" w:eastAsiaTheme="minorHAnsi" w:hAnsiTheme="minorHAnsi"/>
+          <w:highlight w:val="yellow"/>
+        </w:rPr>
+        <w:t>Applications, 1(1), 45-63.</w:t>
+      </w:r>
+    </w:p>
+    <w:p>
+      <w:pPr>
+        <w:pStyle w:val="Normal"/>
+        <w:spacing w:lineRule="auto" w:line="240"/>
+        <w:ind w:left="360" w:hanging="360"/>
+        <w:rPr>
+          <w:rFonts w:asciiTheme="minorHAnsi" w:cstheme="minorBidi" w:eastAsiaTheme="minorHAnsi" w:hAnsiTheme="minorHAnsi"/>
+          <w:highlight w:val="yellow"/>
+        </w:rPr>
+      </w:pPr>
+      <w:r>
+        <w:rPr>
+          <w:rFonts w:asciiTheme="minorHAnsi" w:cstheme="minorBidi" w:eastAsiaTheme="minorHAnsi" w:hAnsiTheme="minorHAnsi"/>
+          <w:highlight w:val="yellow"/>
+        </w:rPr>
+        <w:t>Li, K. (2012). Probing high-capacity peers to reduce download times in P2P file sharing</w:t>
+      </w:r>
+    </w:p>
+    <w:p>
+      <w:pPr>
+        <w:pStyle w:val="Normal"/>
+        <w:spacing w:lineRule="auto" w:line="240"/>
+        <w:ind w:left="360" w:hanging="360"/>
+        <w:rPr>
+          <w:rFonts w:asciiTheme="minorHAnsi" w:cstheme="minorBidi" w:eastAsiaTheme="minorHAnsi" w:hAnsiTheme="minorHAnsi"/>
+          <w:highlight w:val="yellow"/>
+        </w:rPr>
+      </w:pPr>
+      <w:r>
+        <w:rPr>
+          <w:rFonts w:asciiTheme="minorHAnsi" w:cstheme="minorBidi" w:eastAsiaTheme="minorHAnsi" w:hAnsiTheme="minorHAnsi"/>
+          <w:highlight w:val="yellow"/>
+        </w:rPr>
+        <w:t>systems with stochastic service capacities. International Journal of Foundations</w:t>
+      </w:r>
+    </w:p>
+    <w:p>
+      <w:pPr>
+        <w:pStyle w:val="Normal"/>
+        <w:spacing w:lineRule="auto" w:line="240"/>
+        <w:ind w:left="360" w:hanging="360"/>
+        <w:rPr>
+          <w:rFonts w:asciiTheme="minorHAnsi" w:cstheme="minorBidi" w:eastAsiaTheme="minorHAnsi" w:hAnsiTheme="minorHAnsi"/>
+          <w:highlight w:val="yellow"/>
+        </w:rPr>
+      </w:pPr>
+      <w:r>
+        <w:rPr>
+          <w:rFonts w:asciiTheme="minorHAnsi" w:cstheme="minorBidi" w:eastAsiaTheme="minorHAnsi" w:hAnsiTheme="minorHAnsi"/>
+          <w:highlight w:val="yellow"/>
+        </w:rPr>
+        <w:t>of Computer Science, 23(06), 1341-1369.</w:t>
+      </w:r>
+    </w:p>
+    <w:p>
+      <w:pPr>
+        <w:pStyle w:val="Normal"/>
+        <w:spacing w:lineRule="auto" w:line="240"/>
+        <w:ind w:left="360" w:hanging="360"/>
+        <w:rPr>
+          <w:rFonts w:asciiTheme="minorHAnsi" w:cstheme="minorBidi" w:eastAsiaTheme="minorHAnsi" w:hAnsiTheme="minorHAnsi"/>
+          <w:highlight w:val="yellow"/>
+        </w:rPr>
+      </w:pPr>
+      <w:r>
+        <w:rPr>
+          <w:rFonts w:asciiTheme="minorHAnsi" w:cstheme="minorBidi" w:eastAsiaTheme="minorHAnsi" w:hAnsiTheme="minorHAnsi"/>
+          <w:highlight w:val="yellow"/>
+        </w:rPr>
+        <w:t>Li, K. (2014). On the expected file download time of the random time-based switching</w:t>
+      </w:r>
+    </w:p>
+    <w:p>
+      <w:pPr>
+        <w:pStyle w:val="Normal"/>
+        <w:spacing w:lineRule="auto" w:line="240"/>
+        <w:ind w:left="360" w:hanging="360"/>
+        <w:rPr>
+          <w:rFonts w:asciiTheme="minorHAnsi" w:cstheme="minorBidi" w:eastAsiaTheme="minorHAnsi" w:hAnsiTheme="minorHAnsi"/>
+          <w:highlight w:val="yellow"/>
+        </w:rPr>
+      </w:pPr>
+      <w:r>
+        <w:rPr>
+          <w:rFonts w:asciiTheme="minorHAnsi" w:cstheme="minorBidi" w:eastAsiaTheme="minorHAnsi" w:hAnsiTheme="minorHAnsi"/>
+          <w:highlight w:val="yellow"/>
+        </w:rPr>
+        <w:t>algorithm in P2P networks. Peer-to-Peer Networking and Applications, 7(2), 147-</w:t>
+      </w:r>
+    </w:p>
+    <w:p>
+      <w:pPr>
+        <w:pStyle w:val="Normal"/>
+        <w:spacing w:lineRule="auto" w:line="240"/>
+        <w:ind w:left="360" w:hanging="360"/>
+        <w:rPr>
+          <w:rFonts w:asciiTheme="minorHAnsi" w:cstheme="minorBidi" w:eastAsiaTheme="minorHAnsi" w:hAnsiTheme="minorHAnsi"/>
+          <w:highlight w:val="yellow"/>
+        </w:rPr>
+      </w:pPr>
+      <w:r>
+        <w:rPr>
+          <w:rFonts w:asciiTheme="minorHAnsi" w:cstheme="minorBidi" w:eastAsiaTheme="minorHAnsi" w:hAnsiTheme="minorHAnsi"/>
+          <w:highlight w:val="yellow"/>
+        </w:rPr>
+        <w:t>158.</w:t>
+      </w:r>
+    </w:p>
+    <w:p>
+      <w:pPr>
+        <w:pStyle w:val="Normal"/>
+        <w:spacing w:lineRule="auto" w:line="240"/>
+        <w:ind w:left="360" w:hanging="360"/>
+        <w:rPr>
+          <w:rFonts w:asciiTheme="minorHAnsi" w:cstheme="minorBidi" w:eastAsiaTheme="minorHAnsi" w:hAnsiTheme="minorHAnsi"/>
+          <w:highlight w:val="yellow"/>
+        </w:rPr>
+      </w:pPr>
+      <w:r>
+        <w:rPr>
+          <w:rFonts w:asciiTheme="minorHAnsi" w:cstheme="minorBidi" w:eastAsiaTheme="minorHAnsi" w:hAnsiTheme="minorHAnsi"/>
+          <w:highlight w:val="yellow"/>
+        </w:rPr>
+        <w:t>Li, K. (2015). Analysis of file download time in peer-to-peer networks with stochastic</w:t>
+      </w:r>
+    </w:p>
+    <w:p>
+      <w:pPr>
+        <w:pStyle w:val="Normal"/>
+        <w:spacing w:lineRule="auto" w:line="240"/>
+        <w:ind w:left="360" w:hanging="360"/>
+        <w:rPr>
+          <w:rFonts w:asciiTheme="minorHAnsi" w:cstheme="minorBidi" w:eastAsiaTheme="minorHAnsi" w:hAnsiTheme="minorHAnsi"/>
+          <w:highlight w:val="yellow"/>
+        </w:rPr>
+      </w:pPr>
+      <w:r>
+        <w:rPr>
+          <w:rFonts w:asciiTheme="minorHAnsi" w:cstheme="minorBidi" w:eastAsiaTheme="minorHAnsi" w:hAnsiTheme="minorHAnsi"/>
+          <w:highlight w:val="yellow"/>
+        </w:rPr>
+        <w:t>and time-varying service capacities. Future Generation Computer Systems, 42,</w:t>
+      </w:r>
+    </w:p>
+    <w:p>
+      <w:pPr>
+        <w:pStyle w:val="Normal"/>
+        <w:spacing w:lineRule="auto" w:line="240"/>
+        <w:ind w:left="360" w:hanging="360"/>
+        <w:rPr>
+          <w:rFonts w:asciiTheme="minorHAnsi" w:cstheme="minorBidi" w:eastAsiaTheme="minorHAnsi" w:hAnsiTheme="minorHAnsi"/>
+          <w:highlight w:val="yellow"/>
+        </w:rPr>
+      </w:pPr>
+      <w:r>
+        <w:rPr>
+          <w:rFonts w:asciiTheme="minorHAnsi" w:cstheme="minorBidi" w:eastAsiaTheme="minorHAnsi" w:hAnsiTheme="minorHAnsi"/>
+          <w:highlight w:val="yellow"/>
+        </w:rPr>
+        <w:t>36-43.</w:t>
+      </w:r>
+    </w:p>
+    <w:p>
+      <w:pPr>
+        <w:pStyle w:val="Normal"/>
+        <w:spacing w:lineRule="auto" w:line="240"/>
+        <w:ind w:left="360" w:hanging="360"/>
+        <w:rPr>
+          <w:rFonts w:asciiTheme="minorHAnsi" w:cstheme="minorBidi" w:eastAsiaTheme="minorHAnsi" w:hAnsiTheme="minorHAnsi"/>
+          <w:highlight w:val="yellow"/>
+        </w:rPr>
+      </w:pPr>
+      <w:r>
+        <w:rPr>
+          <w:rFonts w:asciiTheme="minorHAnsi" w:cstheme="minorBidi" w:eastAsiaTheme="minorHAnsi" w:hAnsiTheme="minorHAnsi"/>
+          <w:highlight w:val="yellow"/>
+        </w:rPr>
+        <w:t>Liem, A. T., Hwang, I. S., Nikoukar, A., Yang, C. Z., Ab-Rahman, M. S., &amp; Lu, C. H.</w:t>
+      </w:r>
+    </w:p>
+    <w:p>
+      <w:pPr>
+        <w:pStyle w:val="Normal"/>
+        <w:spacing w:lineRule="auto" w:line="240"/>
+        <w:ind w:left="360" w:hanging="360"/>
+        <w:rPr>
+          <w:rFonts w:asciiTheme="minorHAnsi" w:cstheme="minorBidi" w:eastAsiaTheme="minorHAnsi" w:hAnsiTheme="minorHAnsi"/>
+          <w:highlight w:val="yellow"/>
+        </w:rPr>
+      </w:pPr>
+      <w:r>
+        <w:rPr>
+          <w:rFonts w:asciiTheme="minorHAnsi" w:cstheme="minorBidi" w:eastAsiaTheme="minorHAnsi" w:hAnsiTheme="minorHAnsi"/>
+          <w:highlight w:val="yellow"/>
+        </w:rPr>
+        <w:t>(2016). P2P live-streaming application-aware architecture for QoS enhancement</w:t>
+      </w:r>
+    </w:p>
+    <w:p>
+      <w:pPr>
+        <w:pStyle w:val="Normal"/>
+        <w:spacing w:lineRule="auto" w:line="240"/>
+        <w:ind w:left="360" w:hanging="360"/>
+        <w:rPr>
+          <w:rFonts w:asciiTheme="minorHAnsi" w:cstheme="minorBidi" w:eastAsiaTheme="minorHAnsi" w:hAnsiTheme="minorHAnsi"/>
+          <w:highlight w:val="yellow"/>
+        </w:rPr>
+      </w:pPr>
+      <w:r>
+        <w:rPr>
+          <w:rFonts w:asciiTheme="minorHAnsi" w:cstheme="minorBidi" w:eastAsiaTheme="minorHAnsi" w:hAnsiTheme="minorHAnsi"/>
+          <w:highlight w:val="yellow"/>
+        </w:rPr>
+        <w:t>in the EPON. IEEE Systems Journal, 99, 1-11.</w:t>
+      </w:r>
+    </w:p>
+    <w:p>
+      <w:pPr>
+        <w:pStyle w:val="Normal"/>
+        <w:spacing w:lineRule="auto" w:line="240"/>
+        <w:ind w:left="360" w:hanging="360"/>
+        <w:rPr>
+          <w:rFonts w:asciiTheme="minorHAnsi" w:cstheme="minorBidi" w:eastAsiaTheme="minorHAnsi" w:hAnsiTheme="minorHAnsi"/>
+          <w:highlight w:val="yellow"/>
+        </w:rPr>
+      </w:pPr>
+      <w:r>
+        <w:rPr>
+          <w:rFonts w:asciiTheme="minorHAnsi" w:cstheme="minorBidi" w:eastAsiaTheme="minorHAnsi" w:hAnsiTheme="minorHAnsi"/>
+          <w:highlight w:val="yellow"/>
+        </w:rPr>
+        <w:t>Liu, Y., Wang, H., Lin, Y., &amp; Cheng, S. (2008). Modeling and Quantifying the Impact of</w:t>
+      </w:r>
+    </w:p>
+    <w:p>
+      <w:pPr>
+        <w:pStyle w:val="Normal"/>
+        <w:spacing w:lineRule="auto" w:line="240"/>
+        <w:ind w:left="360" w:hanging="360"/>
+        <w:rPr>
+          <w:rFonts w:asciiTheme="minorHAnsi" w:cstheme="minorBidi" w:eastAsiaTheme="minorHAnsi" w:hAnsiTheme="minorHAnsi"/>
+          <w:highlight w:val="yellow"/>
+        </w:rPr>
+      </w:pPr>
+      <w:r>
+        <w:rPr>
+          <w:rFonts w:asciiTheme="minorHAnsi" w:cstheme="minorBidi" w:eastAsiaTheme="minorHAnsi" w:hAnsiTheme="minorHAnsi"/>
+          <w:highlight w:val="yellow"/>
+        </w:rPr>
+        <w:t>P2P File Sharing Traffic on Traditional Internet Traffic. Proceedings of the</w:t>
+      </w:r>
+    </w:p>
+    <w:p>
+      <w:pPr>
+        <w:pStyle w:val="Normal"/>
+        <w:spacing w:lineRule="auto" w:line="240"/>
+        <w:ind w:left="360" w:hanging="360"/>
+        <w:rPr>
+          <w:rFonts w:asciiTheme="minorHAnsi" w:cstheme="minorBidi" w:eastAsiaTheme="minorHAnsi" w:hAnsiTheme="minorHAnsi"/>
+          <w:highlight w:val="yellow"/>
+        </w:rPr>
+      </w:pPr>
+      <w:r>
+        <w:rPr>
+          <w:rFonts w:asciiTheme="minorHAnsi" w:cstheme="minorBidi" w:eastAsiaTheme="minorHAnsi" w:hAnsiTheme="minorHAnsi"/>
+          <w:highlight w:val="yellow"/>
+        </w:rPr>
+        <w:t>International Conference on Advanced Information Networking and Applications</w:t>
+      </w:r>
+    </w:p>
+    <w:p>
+      <w:pPr>
+        <w:pStyle w:val="Normal"/>
+        <w:spacing w:lineRule="auto" w:line="240"/>
+        <w:ind w:left="360" w:hanging="360"/>
+        <w:rPr>
+          <w:rFonts w:asciiTheme="minorHAnsi" w:cstheme="minorBidi" w:eastAsiaTheme="minorHAnsi" w:hAnsiTheme="minorHAnsi"/>
+          <w:highlight w:val="yellow"/>
+        </w:rPr>
+      </w:pPr>
+      <w:r>
+        <w:rPr>
+          <w:rFonts w:asciiTheme="minorHAnsi" w:cstheme="minorBidi" w:eastAsiaTheme="minorHAnsi" w:hAnsiTheme="minorHAnsi"/>
+          <w:highlight w:val="yellow"/>
+        </w:rPr>
+        <w:t>Workshops, 1428-1433.</w:t>
+      </w:r>
+    </w:p>
+    <w:p>
+      <w:pPr>
+        <w:pStyle w:val="Normal"/>
+        <w:spacing w:lineRule="auto" w:line="240"/>
+        <w:ind w:left="360" w:hanging="360"/>
+        <w:rPr>
+          <w:rFonts w:asciiTheme="minorHAnsi" w:cstheme="minorBidi" w:eastAsiaTheme="minorHAnsi" w:hAnsiTheme="minorHAnsi"/>
+          <w:highlight w:val="yellow"/>
+        </w:rPr>
+      </w:pPr>
+      <w:r>
+        <w:rPr>
+          <w:rFonts w:asciiTheme="minorHAnsi" w:cstheme="minorBidi" w:eastAsiaTheme="minorHAnsi" w:hAnsiTheme="minorHAnsi"/>
+          <w:highlight w:val="yellow"/>
+        </w:rPr>
+        <w:t>LZMA SDK (Software Development Kit) (2017). Retrieved April 19, 2017, from</w:t>
+      </w:r>
+    </w:p>
+    <w:p>
+      <w:pPr>
+        <w:pStyle w:val="Normal"/>
+        <w:spacing w:lineRule="auto" w:line="240"/>
+        <w:ind w:left="360" w:hanging="360"/>
+        <w:rPr>
+          <w:rFonts w:asciiTheme="minorHAnsi" w:cstheme="minorBidi" w:eastAsiaTheme="minorHAnsi" w:hAnsiTheme="minorHAnsi"/>
+          <w:highlight w:val="yellow"/>
+        </w:rPr>
+      </w:pPr>
+      <w:r>
+        <w:rPr>
+          <w:rFonts w:asciiTheme="minorHAnsi" w:cstheme="minorBidi" w:eastAsiaTheme="minorHAnsi" w:hAnsiTheme="minorHAnsi"/>
+          <w:highlight w:val="yellow"/>
+        </w:rPr>
+        <w:t>http://www.7-zip.org/sdk.html</w:t>
+      </w:r>
+    </w:p>
+    <w:p>
+      <w:pPr>
+        <w:pStyle w:val="Normal"/>
+        <w:spacing w:lineRule="auto" w:line="240"/>
+        <w:ind w:left="360" w:hanging="360"/>
+        <w:rPr>
+          <w:rFonts w:asciiTheme="minorHAnsi" w:cstheme="minorBidi" w:eastAsiaTheme="minorHAnsi" w:hAnsiTheme="minorHAnsi"/>
+          <w:highlight w:val="yellow"/>
+        </w:rPr>
+      </w:pPr>
+      <w:r>
+        <w:rPr>
+          <w:rFonts w:asciiTheme="minorHAnsi" w:cstheme="minorBidi" w:eastAsiaTheme="minorHAnsi" w:hAnsiTheme="minorHAnsi"/>
+          <w:highlight w:val="yellow"/>
+        </w:rPr>
+        <w:t>Magharei, N., Rejaie, R., Rimac, I., Hilt, V., &amp; Hofmann, M. (2014). ISP-friendly live</w:t>
+      </w:r>
+    </w:p>
+    <w:p>
+      <w:pPr>
+        <w:pStyle w:val="Normal"/>
+        <w:spacing w:lineRule="auto" w:line="240"/>
+        <w:ind w:left="360" w:hanging="360"/>
+        <w:rPr>
+          <w:rFonts w:asciiTheme="minorHAnsi" w:cstheme="minorBidi" w:eastAsiaTheme="minorHAnsi" w:hAnsiTheme="minorHAnsi"/>
+          <w:highlight w:val="yellow"/>
+        </w:rPr>
+      </w:pPr>
+      <w:r>
+        <w:rPr>
+          <w:rFonts w:asciiTheme="minorHAnsi" w:cstheme="minorBidi" w:eastAsiaTheme="minorHAnsi" w:hAnsiTheme="minorHAnsi"/>
+          <w:highlight w:val="yellow"/>
+        </w:rPr>
+        <w:t>P2P streaming. IEEE/ACM Transactions on Networking, 22(1), 244-256.</w:t>
+      </w:r>
+    </w:p>
+    <w:p>
+      <w:pPr>
+        <w:pStyle w:val="Normal"/>
+        <w:spacing w:lineRule="auto" w:line="240"/>
+        <w:ind w:left="360" w:hanging="360"/>
+        <w:rPr>
+          <w:rFonts w:asciiTheme="minorHAnsi" w:cstheme="minorBidi" w:eastAsiaTheme="minorHAnsi" w:hAnsiTheme="minorHAnsi"/>
+          <w:highlight w:val="yellow"/>
+        </w:rPr>
+      </w:pPr>
+      <w:r>
+        <w:rPr>
+          <w:rFonts w:asciiTheme="minorHAnsi" w:cstheme="minorBidi" w:eastAsiaTheme="minorHAnsi" w:hAnsiTheme="minorHAnsi"/>
+          <w:highlight w:val="yellow"/>
+        </w:rPr>
+        <w:t>114</w:t>
+      </w:r>
+    </w:p>
+    <w:p>
+      <w:pPr>
+        <w:pStyle w:val="Normal"/>
+        <w:spacing w:lineRule="auto" w:line="240"/>
+        <w:ind w:left="360" w:hanging="360"/>
+        <w:rPr>
+          <w:rFonts w:asciiTheme="minorHAnsi" w:cstheme="minorBidi" w:eastAsiaTheme="minorHAnsi" w:hAnsiTheme="minorHAnsi"/>
+          <w:highlight w:val="yellow"/>
+        </w:rPr>
+      </w:pPr>
+      <w:r>
+        <w:rPr>
+          <w:rFonts w:asciiTheme="minorHAnsi" w:cstheme="minorBidi" w:eastAsiaTheme="minorHAnsi" w:hAnsiTheme="minorHAnsi"/>
+          <w:highlight w:val="yellow"/>
+        </w:rPr>
+        <w:t>Mao, Z. M., Rexford, J., Wang, J., &amp; Katz, R. H. (2003). Towards an accurate AS-level</w:t>
+      </w:r>
+    </w:p>
+    <w:p>
+      <w:pPr>
+        <w:pStyle w:val="Normal"/>
+        <w:spacing w:lineRule="auto" w:line="240"/>
+        <w:ind w:left="360" w:hanging="360"/>
+        <w:rPr>
+          <w:rFonts w:asciiTheme="minorHAnsi" w:cstheme="minorBidi" w:eastAsiaTheme="minorHAnsi" w:hAnsiTheme="minorHAnsi"/>
+          <w:highlight w:val="yellow"/>
+        </w:rPr>
+      </w:pPr>
+      <w:r>
+        <w:rPr>
+          <w:rFonts w:asciiTheme="minorHAnsi" w:cstheme="minorBidi" w:eastAsiaTheme="minorHAnsi" w:hAnsiTheme="minorHAnsi"/>
+          <w:highlight w:val="yellow"/>
+        </w:rPr>
+        <w:t>traceroute tool. Proceedings of the 2003 conference on Applications,</w:t>
+      </w:r>
+    </w:p>
+    <w:p>
+      <w:pPr>
+        <w:pStyle w:val="Normal"/>
+        <w:spacing w:lineRule="auto" w:line="240"/>
+        <w:ind w:left="360" w:hanging="360"/>
+        <w:rPr>
+          <w:rFonts w:asciiTheme="minorHAnsi" w:cstheme="minorBidi" w:eastAsiaTheme="minorHAnsi" w:hAnsiTheme="minorHAnsi"/>
+          <w:highlight w:val="yellow"/>
+        </w:rPr>
+      </w:pPr>
+      <w:r>
+        <w:rPr>
+          <w:rFonts w:asciiTheme="minorHAnsi" w:cstheme="minorBidi" w:eastAsiaTheme="minorHAnsi" w:hAnsiTheme="minorHAnsi"/>
+          <w:highlight w:val="yellow"/>
+        </w:rPr>
+        <w:t>technologies, architectures, and protocols for computer communications, 365-</w:t>
+      </w:r>
+    </w:p>
+    <w:p>
+      <w:pPr>
+        <w:pStyle w:val="Normal"/>
+        <w:spacing w:lineRule="auto" w:line="240"/>
+        <w:ind w:left="360" w:hanging="360"/>
+        <w:rPr>
+          <w:rFonts w:asciiTheme="minorHAnsi" w:cstheme="minorBidi" w:eastAsiaTheme="minorHAnsi" w:hAnsiTheme="minorHAnsi"/>
+          <w:highlight w:val="yellow"/>
+        </w:rPr>
+      </w:pPr>
+      <w:r>
+        <w:rPr>
+          <w:rFonts w:asciiTheme="minorHAnsi" w:cstheme="minorBidi" w:eastAsiaTheme="minorHAnsi" w:hAnsiTheme="minorHAnsi"/>
+          <w:highlight w:val="yellow"/>
+        </w:rPr>
+        <w:t>378.</w:t>
+      </w:r>
+    </w:p>
+    <w:p>
+      <w:pPr>
+        <w:pStyle w:val="Normal"/>
+        <w:spacing w:lineRule="auto" w:line="240"/>
+        <w:ind w:left="360" w:hanging="360"/>
+        <w:rPr>
+          <w:rFonts w:asciiTheme="minorHAnsi" w:cstheme="minorBidi" w:eastAsiaTheme="minorHAnsi" w:hAnsiTheme="minorHAnsi"/>
+          <w:highlight w:val="yellow"/>
+        </w:rPr>
+      </w:pPr>
+      <w:r>
+        <w:rPr>
+          <w:rFonts w:asciiTheme="minorHAnsi" w:cstheme="minorBidi" w:eastAsiaTheme="minorHAnsi" w:hAnsiTheme="minorHAnsi"/>
+          <w:highlight w:val="yellow"/>
+        </w:rPr>
+        <w:t>Marchetto, G., Ciminiera, L., Manzillo, M. P., Risso, F., &amp; Torrero, L. (2011). Locating</w:t>
+      </w:r>
+    </w:p>
+    <w:p>
+      <w:pPr>
+        <w:pStyle w:val="Normal"/>
+        <w:spacing w:lineRule="auto" w:line="240"/>
+        <w:ind w:left="360" w:hanging="360"/>
+        <w:rPr>
+          <w:rFonts w:asciiTheme="minorHAnsi" w:cstheme="minorBidi" w:eastAsiaTheme="minorHAnsi" w:hAnsiTheme="minorHAnsi"/>
+          <w:highlight w:val="yellow"/>
+        </w:rPr>
+      </w:pPr>
+      <w:r>
+        <w:rPr>
+          <w:rFonts w:asciiTheme="minorHAnsi" w:cstheme="minorBidi" w:eastAsiaTheme="minorHAnsi" w:hAnsiTheme="minorHAnsi"/>
+          <w:highlight w:val="yellow"/>
+        </w:rPr>
+        <w:t>Equivalent Servants over P2P Networks. IEEE Transactions on Network and</w:t>
+      </w:r>
+    </w:p>
+    <w:p>
+      <w:pPr>
+        <w:pStyle w:val="Normal"/>
+        <w:spacing w:lineRule="auto" w:line="240"/>
+        <w:ind w:left="360" w:hanging="360"/>
+        <w:rPr>
+          <w:rFonts w:asciiTheme="minorHAnsi" w:cstheme="minorBidi" w:eastAsiaTheme="minorHAnsi" w:hAnsiTheme="minorHAnsi"/>
+          <w:highlight w:val="yellow"/>
+        </w:rPr>
+      </w:pPr>
+      <w:r>
+        <w:rPr>
+          <w:rFonts w:asciiTheme="minorHAnsi" w:cstheme="minorBidi" w:eastAsiaTheme="minorHAnsi" w:hAnsiTheme="minorHAnsi"/>
+          <w:highlight w:val="yellow"/>
+        </w:rPr>
+        <w:t>service Management, 8(1), 65-78.</w:t>
+      </w:r>
+    </w:p>
+    <w:p>
+      <w:pPr>
+        <w:pStyle w:val="Normal"/>
+        <w:spacing w:lineRule="auto" w:line="240"/>
+        <w:ind w:left="360" w:hanging="360"/>
+        <w:rPr>
+          <w:rFonts w:asciiTheme="minorHAnsi" w:cstheme="minorBidi" w:eastAsiaTheme="minorHAnsi" w:hAnsiTheme="minorHAnsi"/>
+          <w:highlight w:val="yellow"/>
+        </w:rPr>
+      </w:pPr>
+      <w:r>
+        <w:rPr>
+          <w:rFonts w:asciiTheme="minorHAnsi" w:cstheme="minorBidi" w:eastAsiaTheme="minorHAnsi" w:hAnsiTheme="minorHAnsi"/>
+          <w:highlight w:val="yellow"/>
+        </w:rPr>
+        <w:t>MaxMind. (2017). GeoLite ISP Database. https://www.maxmind.com/en/geoip2-isp-</w:t>
+      </w:r>
+    </w:p>
+    <w:p>
+      <w:pPr>
+        <w:pStyle w:val="Normal"/>
+        <w:spacing w:lineRule="auto" w:line="240"/>
+        <w:ind w:left="360" w:hanging="360"/>
+        <w:rPr>
+          <w:rFonts w:asciiTheme="minorHAnsi" w:cstheme="minorBidi" w:eastAsiaTheme="minorHAnsi" w:hAnsiTheme="minorHAnsi"/>
+          <w:highlight w:val="yellow"/>
+        </w:rPr>
+      </w:pPr>
+      <w:r>
+        <w:rPr>
+          <w:rFonts w:asciiTheme="minorHAnsi" w:cstheme="minorBidi" w:eastAsiaTheme="minorHAnsi" w:hAnsiTheme="minorHAnsi"/>
+          <w:highlight w:val="yellow"/>
+        </w:rPr>
+        <w:t>database#features</w:t>
+      </w:r>
+    </w:p>
+    <w:p>
+      <w:pPr>
+        <w:pStyle w:val="Normal"/>
+        <w:spacing w:lineRule="auto" w:line="240"/>
+        <w:ind w:left="360" w:hanging="360"/>
+        <w:rPr>
+          <w:rFonts w:asciiTheme="minorHAnsi" w:cstheme="minorBidi" w:eastAsiaTheme="minorHAnsi" w:hAnsiTheme="minorHAnsi"/>
+          <w:highlight w:val="yellow"/>
+        </w:rPr>
+      </w:pPr>
+      <w:r>
+        <w:rPr>
+          <w:rFonts w:asciiTheme="minorHAnsi" w:cstheme="minorBidi" w:eastAsiaTheme="minorHAnsi" w:hAnsiTheme="minorHAnsi"/>
+          <w:highlight w:val="yellow"/>
+        </w:rPr>
+        <w:t>National Broadband Map. (2017). Analize. Retrieved January 3, 2017, from</w:t>
+      </w:r>
+    </w:p>
+    <w:p>
+      <w:pPr>
+        <w:pStyle w:val="Normal"/>
+        <w:spacing w:lineRule="auto" w:line="240"/>
+        <w:ind w:left="360" w:hanging="360"/>
+        <w:rPr>
+          <w:rFonts w:asciiTheme="minorHAnsi" w:cstheme="minorBidi" w:eastAsiaTheme="minorHAnsi" w:hAnsiTheme="minorHAnsi"/>
+          <w:highlight w:val="yellow"/>
+        </w:rPr>
+      </w:pPr>
+      <w:r>
+        <w:rPr>
+          <w:rFonts w:asciiTheme="minorHAnsi" w:cstheme="minorBidi" w:eastAsiaTheme="minorHAnsi" w:hAnsiTheme="minorHAnsi"/>
+          <w:highlight w:val="yellow"/>
+        </w:rPr>
+        <w:t>http://www.broadbandmap.gov/analyze</w:t>
+      </w:r>
+    </w:p>
+    <w:p>
+      <w:pPr>
+        <w:pStyle w:val="Normal"/>
+        <w:spacing w:lineRule="auto" w:line="240"/>
+        <w:ind w:left="360" w:hanging="360"/>
+        <w:rPr>
+          <w:rFonts w:asciiTheme="minorHAnsi" w:cstheme="minorBidi" w:eastAsiaTheme="minorHAnsi" w:hAnsiTheme="minorHAnsi"/>
+          <w:highlight w:val="yellow"/>
+        </w:rPr>
+      </w:pPr>
+      <w:r>
+        <w:rPr>
+          <w:rFonts w:asciiTheme="minorHAnsi" w:cstheme="minorBidi" w:eastAsiaTheme="minorHAnsi" w:hAnsiTheme="minorHAnsi"/>
+          <w:highlight w:val="yellow"/>
+        </w:rPr>
+        <w:t>OOKLA. (2017). Speedtest Intelligence from Ookla | Internet performance database.</w:t>
+      </w:r>
+    </w:p>
+    <w:p>
+      <w:pPr>
+        <w:pStyle w:val="Normal"/>
+        <w:spacing w:lineRule="auto" w:line="240"/>
+        <w:ind w:left="360" w:hanging="360"/>
+        <w:rPr>
+          <w:rFonts w:asciiTheme="minorHAnsi" w:cstheme="minorBidi" w:eastAsiaTheme="minorHAnsi" w:hAnsiTheme="minorHAnsi"/>
+          <w:highlight w:val="yellow"/>
+        </w:rPr>
+      </w:pPr>
+      <w:r>
+        <w:rPr>
+          <w:rFonts w:asciiTheme="minorHAnsi" w:cstheme="minorBidi" w:eastAsiaTheme="minorHAnsi" w:hAnsiTheme="minorHAnsi"/>
+          <w:highlight w:val="yellow"/>
+        </w:rPr>
+        <w:t>Retrieved January 6, 2017, from http://www.ookla.com/speedtest-intelligence</w:t>
+      </w:r>
+    </w:p>
+    <w:p>
+      <w:pPr>
+        <w:pStyle w:val="Normal"/>
+        <w:spacing w:lineRule="auto" w:line="240"/>
+        <w:ind w:left="360" w:hanging="360"/>
+        <w:rPr>
+          <w:rFonts w:asciiTheme="minorHAnsi" w:cstheme="minorBidi" w:eastAsiaTheme="minorHAnsi" w:hAnsiTheme="minorHAnsi"/>
+          <w:highlight w:val="yellow"/>
+        </w:rPr>
+      </w:pPr>
+      <w:r>
+        <w:rPr>
+          <w:rFonts w:asciiTheme="minorHAnsi" w:cstheme="minorBidi" w:eastAsiaTheme="minorHAnsi" w:hAnsiTheme="minorHAnsi"/>
+          <w:highlight w:val="yellow"/>
+        </w:rPr>
+        <w:t>Ou, S., Yang, K., &amp; Zhang, Q. (2006). An Efficient runtime offloading approach for</w:t>
+      </w:r>
+    </w:p>
+    <w:p>
+      <w:pPr>
+        <w:pStyle w:val="Normal"/>
+        <w:spacing w:lineRule="auto" w:line="240"/>
+        <w:ind w:left="360" w:hanging="360"/>
+        <w:rPr>
+          <w:rFonts w:asciiTheme="minorHAnsi" w:cstheme="minorBidi" w:eastAsiaTheme="minorHAnsi" w:hAnsiTheme="minorHAnsi"/>
+          <w:highlight w:val="yellow"/>
+        </w:rPr>
+      </w:pPr>
+      <w:r>
+        <w:rPr>
+          <w:rFonts w:asciiTheme="minorHAnsi" w:cstheme="minorBidi" w:eastAsiaTheme="minorHAnsi" w:hAnsiTheme="minorHAnsi"/>
+          <w:highlight w:val="yellow"/>
+        </w:rPr>
+        <w:t>pervasive services. IEEE Wireless Communications and Networking Conference,</w:t>
+      </w:r>
+    </w:p>
+    <w:p>
+      <w:pPr>
+        <w:pStyle w:val="Normal"/>
+        <w:spacing w:lineRule="auto" w:line="240"/>
+        <w:ind w:left="360" w:hanging="360"/>
+        <w:rPr>
+          <w:rFonts w:asciiTheme="minorHAnsi" w:cstheme="minorBidi" w:eastAsiaTheme="minorHAnsi" w:hAnsiTheme="minorHAnsi"/>
+          <w:highlight w:val="yellow"/>
+        </w:rPr>
+      </w:pPr>
+      <w:r>
+        <w:rPr>
+          <w:rFonts w:asciiTheme="minorHAnsi" w:cstheme="minorBidi" w:eastAsiaTheme="minorHAnsi" w:hAnsiTheme="minorHAnsi"/>
+          <w:highlight w:val="yellow"/>
+        </w:rPr>
+        <w:t>4, 2229-2234.</w:t>
+      </w:r>
+    </w:p>
+    <w:p>
+      <w:pPr>
+        <w:pStyle w:val="Normal"/>
+        <w:spacing w:lineRule="auto" w:line="240"/>
+        <w:ind w:left="360" w:hanging="360"/>
+        <w:rPr>
+          <w:rFonts w:asciiTheme="minorHAnsi" w:cstheme="minorBidi" w:eastAsiaTheme="minorHAnsi" w:hAnsiTheme="minorHAnsi"/>
+          <w:highlight w:val="yellow"/>
+        </w:rPr>
+      </w:pPr>
+      <w:r>
+        <w:rPr>
+          <w:rFonts w:asciiTheme="minorHAnsi" w:cstheme="minorBidi" w:eastAsiaTheme="minorHAnsi" w:hAnsiTheme="minorHAnsi"/>
+          <w:highlight w:val="yellow"/>
+        </w:rPr>
+        <w:t>Pacifici, V., Lehrieder, F., &amp; Dán, G. (2016). Cache bandwidth allocation for P2P file-</w:t>
+      </w:r>
+    </w:p>
+    <w:p>
+      <w:pPr>
+        <w:pStyle w:val="Normal"/>
+        <w:spacing w:lineRule="auto" w:line="240"/>
+        <w:ind w:left="360" w:hanging="360"/>
+        <w:rPr>
+          <w:rFonts w:asciiTheme="minorHAnsi" w:cstheme="minorBidi" w:eastAsiaTheme="minorHAnsi" w:hAnsiTheme="minorHAnsi"/>
+          <w:highlight w:val="yellow"/>
+        </w:rPr>
+      </w:pPr>
+      <w:r>
+        <w:rPr>
+          <w:rFonts w:asciiTheme="minorHAnsi" w:cstheme="minorBidi" w:eastAsiaTheme="minorHAnsi" w:hAnsiTheme="minorHAnsi"/>
+          <w:highlight w:val="yellow"/>
+        </w:rPr>
+        <w:t>sharing systems to minimize inter-ISP traffic. IEEE/ACM Transactions on</w:t>
+      </w:r>
+    </w:p>
+    <w:p>
+      <w:pPr>
+        <w:pStyle w:val="Normal"/>
+        <w:spacing w:lineRule="auto" w:line="240"/>
+        <w:ind w:left="360" w:hanging="360"/>
+        <w:rPr>
+          <w:rFonts w:asciiTheme="minorHAnsi" w:cstheme="minorBidi" w:eastAsiaTheme="minorHAnsi" w:hAnsiTheme="minorHAnsi"/>
+          <w:highlight w:val="yellow"/>
+        </w:rPr>
+      </w:pPr>
+      <w:r>
+        <w:rPr>
+          <w:rFonts w:asciiTheme="minorHAnsi" w:cstheme="minorBidi" w:eastAsiaTheme="minorHAnsi" w:hAnsiTheme="minorHAnsi"/>
+          <w:highlight w:val="yellow"/>
+        </w:rPr>
+        <w:t>Networking, 24(1), 437-448.</w:t>
+      </w:r>
+    </w:p>
+    <w:p>
+      <w:pPr>
+        <w:pStyle w:val="Normal"/>
+        <w:spacing w:lineRule="auto" w:line="240"/>
+        <w:ind w:left="360" w:hanging="360"/>
+        <w:rPr>
+          <w:rFonts w:asciiTheme="minorHAnsi" w:cstheme="minorBidi" w:eastAsiaTheme="minorHAnsi" w:hAnsiTheme="minorHAnsi"/>
+          <w:highlight w:val="yellow"/>
+        </w:rPr>
+      </w:pPr>
+      <w:r>
+        <w:rPr>
+          <w:rFonts w:asciiTheme="minorHAnsi" w:cstheme="minorBidi" w:eastAsiaTheme="minorHAnsi" w:hAnsiTheme="minorHAnsi"/>
+          <w:highlight w:val="yellow"/>
+        </w:rPr>
+        <w:t>Ren, S., Liu, Y., Zhou, X., Tang, H., Ci, S., &amp; Wang, M. (2013). A novel peer selection</w:t>
+      </w:r>
+    </w:p>
+    <w:p>
+      <w:pPr>
+        <w:pStyle w:val="Normal"/>
+        <w:spacing w:lineRule="auto" w:line="240"/>
+        <w:ind w:left="360" w:hanging="360"/>
+        <w:rPr>
+          <w:rFonts w:asciiTheme="minorHAnsi" w:cstheme="minorBidi" w:eastAsiaTheme="minorHAnsi" w:hAnsiTheme="minorHAnsi"/>
+          <w:highlight w:val="yellow"/>
+        </w:rPr>
+      </w:pPr>
+      <w:r>
+        <w:rPr>
+          <w:rFonts w:asciiTheme="minorHAnsi" w:cstheme="minorBidi" w:eastAsiaTheme="minorHAnsi" w:hAnsiTheme="minorHAnsi"/>
+          <w:highlight w:val="yellow"/>
+        </w:rPr>
+        <w:t>mechanism in heterogeneous wireless peer-to-peer networks. 2013 19th IEEE</w:t>
+      </w:r>
+    </w:p>
+    <w:p>
+      <w:pPr>
+        <w:pStyle w:val="Normal"/>
+        <w:spacing w:lineRule="auto" w:line="240"/>
+        <w:ind w:left="360" w:hanging="360"/>
+        <w:rPr>
+          <w:rFonts w:asciiTheme="minorHAnsi" w:cstheme="minorBidi" w:eastAsiaTheme="minorHAnsi" w:hAnsiTheme="minorHAnsi"/>
+          <w:highlight w:val="yellow"/>
+        </w:rPr>
+      </w:pPr>
+      <w:r>
+        <w:rPr>
+          <w:rFonts w:asciiTheme="minorHAnsi" w:cstheme="minorBidi" w:eastAsiaTheme="minorHAnsi" w:hAnsiTheme="minorHAnsi"/>
+          <w:highlight w:val="yellow"/>
+        </w:rPr>
+        <w:t>International Conference on Networks (ICON), 1-7.</w:t>
+      </w:r>
+    </w:p>
+    <w:p>
+      <w:pPr>
+        <w:pStyle w:val="Normal"/>
+        <w:spacing w:lineRule="auto" w:line="240"/>
+        <w:ind w:left="360" w:hanging="360"/>
+        <w:rPr>
+          <w:rFonts w:asciiTheme="minorHAnsi" w:cstheme="minorBidi" w:eastAsiaTheme="minorHAnsi" w:hAnsiTheme="minorHAnsi"/>
+          <w:highlight w:val="yellow"/>
+        </w:rPr>
+      </w:pPr>
+      <w:r>
+        <w:rPr>
+          <w:rFonts w:asciiTheme="minorHAnsi" w:cstheme="minorBidi" w:eastAsiaTheme="minorHAnsi" w:hAnsiTheme="minorHAnsi"/>
+          <w:highlight w:val="yellow"/>
+        </w:rPr>
+        <w:t>Scandizzo, P. and Imperiali, A. (2014) Internet as a Growing and Dynamic Network: An</w:t>
+      </w:r>
+    </w:p>
+    <w:p>
+      <w:pPr>
+        <w:pStyle w:val="Normal"/>
+        <w:spacing w:lineRule="auto" w:line="240"/>
+        <w:ind w:left="360" w:hanging="360"/>
+        <w:rPr>
+          <w:rFonts w:asciiTheme="minorHAnsi" w:cstheme="minorBidi" w:eastAsiaTheme="minorHAnsi" w:hAnsiTheme="minorHAnsi"/>
+          <w:highlight w:val="yellow"/>
+        </w:rPr>
+      </w:pPr>
+      <w:r>
+        <w:rPr>
+          <w:rFonts w:asciiTheme="minorHAnsi" w:cstheme="minorBidi" w:eastAsiaTheme="minorHAnsi" w:hAnsiTheme="minorHAnsi"/>
+          <w:highlight w:val="yellow"/>
+        </w:rPr>
+        <w:t>Economic View. Communications and Network, 6, 69-75. doi:</w:t>
+      </w:r>
+    </w:p>
+    <w:p>
+      <w:pPr>
+        <w:pStyle w:val="Normal"/>
+        <w:spacing w:lineRule="auto" w:line="240"/>
+        <w:ind w:left="360" w:hanging="360"/>
+        <w:rPr>
+          <w:rFonts w:asciiTheme="minorHAnsi" w:cstheme="minorBidi" w:eastAsiaTheme="minorHAnsi" w:hAnsiTheme="minorHAnsi"/>
+          <w:highlight w:val="yellow"/>
+        </w:rPr>
+      </w:pPr>
+      <w:r>
+        <w:rPr>
+          <w:rFonts w:asciiTheme="minorHAnsi" w:cstheme="minorBidi" w:eastAsiaTheme="minorHAnsi" w:hAnsiTheme="minorHAnsi"/>
+          <w:highlight w:val="yellow"/>
+        </w:rPr>
+        <w:t>10.4236/cn.2014.62009.</w:t>
+      </w:r>
+    </w:p>
+    <w:p>
+      <w:pPr>
+        <w:pStyle w:val="Normal"/>
+        <w:spacing w:lineRule="auto" w:line="240"/>
+        <w:ind w:left="360" w:hanging="360"/>
+        <w:rPr>
+          <w:rFonts w:asciiTheme="minorHAnsi" w:cstheme="minorBidi" w:eastAsiaTheme="minorHAnsi" w:hAnsiTheme="minorHAnsi"/>
+          <w:highlight w:val="yellow"/>
+        </w:rPr>
+      </w:pPr>
+      <w:r>
+        <w:rPr>
+          <w:rFonts w:asciiTheme="minorHAnsi" w:cstheme="minorBidi" w:eastAsiaTheme="minorHAnsi" w:hAnsiTheme="minorHAnsi"/>
+          <w:highlight w:val="yellow"/>
+        </w:rPr>
+        <w:t>Schulze, H., &amp; Mochalski, K. (2009). Internet study 2008/2009. Ipoque Report, 37, 351-</w:t>
+      </w:r>
+    </w:p>
+    <w:p>
+      <w:pPr>
+        <w:pStyle w:val="Normal"/>
+        <w:spacing w:lineRule="auto" w:line="240"/>
+        <w:ind w:left="360" w:hanging="360"/>
+        <w:rPr>
+          <w:rFonts w:asciiTheme="minorHAnsi" w:cstheme="minorBidi" w:eastAsiaTheme="minorHAnsi" w:hAnsiTheme="minorHAnsi"/>
+          <w:highlight w:val="yellow"/>
+        </w:rPr>
+      </w:pPr>
+      <w:r>
+        <w:rPr>
+          <w:rFonts w:asciiTheme="minorHAnsi" w:cstheme="minorBidi" w:eastAsiaTheme="minorHAnsi" w:hAnsiTheme="minorHAnsi"/>
+          <w:highlight w:val="yellow"/>
+        </w:rPr>
+        <w:t>362.</w:t>
+      </w:r>
+    </w:p>
+    <w:p>
+      <w:pPr>
+        <w:pStyle w:val="Normal"/>
+        <w:spacing w:lineRule="auto" w:line="240"/>
+        <w:ind w:left="360" w:hanging="360"/>
+        <w:rPr>
+          <w:rFonts w:asciiTheme="minorHAnsi" w:cstheme="minorBidi" w:eastAsiaTheme="minorHAnsi" w:hAnsiTheme="minorHAnsi"/>
+          <w:highlight w:val="yellow"/>
+        </w:rPr>
+      </w:pPr>
+      <w:r>
+        <w:rPr>
+          <w:rFonts w:asciiTheme="minorHAnsi" w:cstheme="minorBidi" w:eastAsiaTheme="minorHAnsi" w:hAnsiTheme="minorHAnsi"/>
+          <w:highlight w:val="yellow"/>
+        </w:rPr>
+        <w:t>Sherman, A., Nieh, J., &amp; Sten, C. (2009). FairTorrent: bringing fairness to peer-to-peer</w:t>
+      </w:r>
+    </w:p>
+    <w:p>
+      <w:pPr>
+        <w:pStyle w:val="Normal"/>
+        <w:spacing w:lineRule="auto" w:line="240"/>
+        <w:ind w:left="360" w:hanging="360"/>
+        <w:rPr>
+          <w:rFonts w:asciiTheme="minorHAnsi" w:cstheme="minorBidi" w:eastAsiaTheme="minorHAnsi" w:hAnsiTheme="minorHAnsi"/>
+          <w:highlight w:val="yellow"/>
+        </w:rPr>
+      </w:pPr>
+      <w:r>
+        <w:rPr>
+          <w:rFonts w:asciiTheme="minorHAnsi" w:cstheme="minorBidi" w:eastAsiaTheme="minorHAnsi" w:hAnsiTheme="minorHAnsi"/>
+          <w:highlight w:val="yellow"/>
+        </w:rPr>
+        <w:t>systems. Proceedings of the 5th international conference on Emerging networking</w:t>
+      </w:r>
+    </w:p>
+    <w:p>
+      <w:pPr>
+        <w:pStyle w:val="Normal"/>
+        <w:spacing w:lineRule="auto" w:line="240"/>
+        <w:ind w:left="360" w:hanging="360"/>
+        <w:rPr>
+          <w:rFonts w:asciiTheme="minorHAnsi" w:cstheme="minorBidi" w:eastAsiaTheme="minorHAnsi" w:hAnsiTheme="minorHAnsi"/>
+          <w:highlight w:val="yellow"/>
+        </w:rPr>
+      </w:pPr>
+      <w:r>
+        <w:rPr>
+          <w:rFonts w:asciiTheme="minorHAnsi" w:cstheme="minorBidi" w:eastAsiaTheme="minorHAnsi" w:hAnsiTheme="minorHAnsi"/>
+          <w:highlight w:val="yellow"/>
+        </w:rPr>
+        <w:t>experiments and technologies, 133-144. doi: 10.1145/1658939.1658955</w:t>
+      </w:r>
+    </w:p>
+    <w:p>
+      <w:pPr>
+        <w:pStyle w:val="Normal"/>
+        <w:spacing w:lineRule="auto" w:line="240"/>
+        <w:ind w:left="360" w:hanging="360"/>
+        <w:rPr>
+          <w:rFonts w:asciiTheme="minorHAnsi" w:cstheme="minorBidi" w:eastAsiaTheme="minorHAnsi" w:hAnsiTheme="minorHAnsi"/>
+          <w:highlight w:val="yellow"/>
+        </w:rPr>
+      </w:pPr>
+      <w:r>
+        <w:rPr>
+          <w:rFonts w:asciiTheme="minorHAnsi" w:cstheme="minorBidi" w:eastAsiaTheme="minorHAnsi" w:hAnsiTheme="minorHAnsi"/>
+          <w:highlight w:val="yellow"/>
+        </w:rPr>
+        <w:t>Steiner, M., &amp; Varvello, M. (2011). Peer-to-peer traffic localization as a service.</w:t>
+      </w:r>
+    </w:p>
+    <w:p>
+      <w:pPr>
+        <w:pStyle w:val="Normal"/>
+        <w:spacing w:lineRule="auto" w:line="240"/>
+        <w:ind w:left="360" w:hanging="360"/>
+        <w:rPr>
+          <w:rFonts w:asciiTheme="minorHAnsi" w:cstheme="minorBidi" w:eastAsiaTheme="minorHAnsi" w:hAnsiTheme="minorHAnsi"/>
+          <w:highlight w:val="yellow"/>
+        </w:rPr>
+      </w:pPr>
+      <w:r>
+        <w:rPr>
+          <w:rFonts w:asciiTheme="minorHAnsi" w:cstheme="minorBidi" w:eastAsiaTheme="minorHAnsi" w:hAnsiTheme="minorHAnsi"/>
+          <w:highlight w:val="yellow"/>
+        </w:rPr>
+        <w:t>Proceedings of the IEEE International Conference on Computer Communications</w:t>
+      </w:r>
+    </w:p>
+    <w:p>
+      <w:pPr>
+        <w:pStyle w:val="Normal"/>
+        <w:spacing w:lineRule="auto" w:line="240"/>
+        <w:ind w:left="360" w:hanging="360"/>
+        <w:rPr>
+          <w:rFonts w:asciiTheme="minorHAnsi" w:cstheme="minorBidi" w:eastAsiaTheme="minorHAnsi" w:hAnsiTheme="minorHAnsi"/>
+          <w:highlight w:val="yellow"/>
+        </w:rPr>
+      </w:pPr>
+      <w:r>
+        <w:rPr>
+          <w:rFonts w:asciiTheme="minorHAnsi" w:cstheme="minorBidi" w:eastAsiaTheme="minorHAnsi" w:hAnsiTheme="minorHAnsi"/>
+          <w:highlight w:val="yellow"/>
+        </w:rPr>
+        <w:t>(Demo), Shanghai, China.</w:t>
+      </w:r>
+    </w:p>
+    <w:p>
+      <w:pPr>
+        <w:pStyle w:val="Normal"/>
+        <w:spacing w:lineRule="auto" w:line="240"/>
+        <w:ind w:left="360" w:hanging="360"/>
+        <w:rPr>
+          <w:rFonts w:asciiTheme="minorHAnsi" w:cstheme="minorBidi" w:eastAsiaTheme="minorHAnsi" w:hAnsiTheme="minorHAnsi"/>
+          <w:highlight w:val="yellow"/>
+        </w:rPr>
+      </w:pPr>
+      <w:r>
+        <w:rPr>
+          <w:rFonts w:asciiTheme="minorHAnsi" w:cstheme="minorBidi" w:eastAsiaTheme="minorHAnsi" w:hAnsiTheme="minorHAnsi"/>
+          <w:highlight w:val="yellow"/>
+        </w:rPr>
+        <w:t>115</w:t>
+      </w:r>
+    </w:p>
+    <w:p>
+      <w:pPr>
+        <w:pStyle w:val="Normal"/>
+        <w:spacing w:lineRule="auto" w:line="240"/>
+        <w:ind w:left="360" w:hanging="360"/>
+        <w:rPr>
+          <w:rFonts w:asciiTheme="minorHAnsi" w:cstheme="minorBidi" w:eastAsiaTheme="minorHAnsi" w:hAnsiTheme="minorHAnsi"/>
+          <w:highlight w:val="yellow"/>
+        </w:rPr>
+      </w:pPr>
+      <w:r>
+        <w:rPr>
+          <w:rFonts w:asciiTheme="minorHAnsi" w:cstheme="minorBidi" w:eastAsiaTheme="minorHAnsi" w:hAnsiTheme="minorHAnsi"/>
+          <w:highlight w:val="yellow"/>
+        </w:rPr>
+        <w:t>Traverso, S., Abeni, L., Birke, R., Kiraly, C., Leonardi, E., Lo Cigno, R., &amp; Mellia, M.</w:t>
+      </w:r>
+    </w:p>
+    <w:p>
+      <w:pPr>
+        <w:pStyle w:val="Normal"/>
+        <w:spacing w:lineRule="auto" w:line="240"/>
+        <w:ind w:left="360" w:hanging="360"/>
+        <w:rPr>
+          <w:rFonts w:asciiTheme="minorHAnsi" w:cstheme="minorBidi" w:eastAsiaTheme="minorHAnsi" w:hAnsiTheme="minorHAnsi"/>
+          <w:highlight w:val="yellow"/>
+        </w:rPr>
+      </w:pPr>
+      <w:r>
+        <w:rPr>
+          <w:rFonts w:asciiTheme="minorHAnsi" w:cstheme="minorBidi" w:eastAsiaTheme="minorHAnsi" w:hAnsiTheme="minorHAnsi"/>
+          <w:highlight w:val="yellow"/>
+        </w:rPr>
+        <w:t>(2015). Neighborhood filtering strategies for overlay construction in P2P-TV</w:t>
+      </w:r>
+    </w:p>
+    <w:p>
+      <w:pPr>
+        <w:pStyle w:val="Normal"/>
+        <w:spacing w:lineRule="auto" w:line="240"/>
+        <w:ind w:left="360" w:hanging="360"/>
+        <w:rPr>
+          <w:rFonts w:asciiTheme="minorHAnsi" w:cstheme="minorBidi" w:eastAsiaTheme="minorHAnsi" w:hAnsiTheme="minorHAnsi"/>
+          <w:highlight w:val="yellow"/>
+        </w:rPr>
+      </w:pPr>
+      <w:r>
+        <w:rPr>
+          <w:rFonts w:asciiTheme="minorHAnsi" w:cstheme="minorBidi" w:eastAsiaTheme="minorHAnsi" w:hAnsiTheme="minorHAnsi"/>
+          <w:highlight w:val="yellow"/>
+        </w:rPr>
+        <w:t>systems: design and experimental comparison. IEEE/ACM Transactions on</w:t>
+      </w:r>
+    </w:p>
+    <w:p>
+      <w:pPr>
+        <w:pStyle w:val="Normal"/>
+        <w:spacing w:lineRule="auto" w:line="240"/>
+        <w:ind w:left="360" w:hanging="360"/>
+        <w:rPr>
+          <w:rFonts w:asciiTheme="minorHAnsi" w:cstheme="minorBidi" w:eastAsiaTheme="minorHAnsi" w:hAnsiTheme="minorHAnsi"/>
+          <w:highlight w:val="yellow"/>
+        </w:rPr>
+      </w:pPr>
+      <w:r>
+        <w:rPr>
+          <w:rFonts w:asciiTheme="minorHAnsi" w:cstheme="minorBidi" w:eastAsiaTheme="minorHAnsi" w:hAnsiTheme="minorHAnsi"/>
+          <w:highlight w:val="yellow"/>
+        </w:rPr>
+        <w:t>Networking (TON), 23(3), 741-754.</w:t>
+      </w:r>
+    </w:p>
+    <w:p>
+      <w:pPr>
+        <w:pStyle w:val="Normal"/>
+        <w:spacing w:lineRule="auto" w:line="240"/>
+        <w:ind w:left="360" w:hanging="360"/>
+        <w:rPr>
+          <w:rFonts w:asciiTheme="minorHAnsi" w:cstheme="minorBidi" w:eastAsiaTheme="minorHAnsi" w:hAnsiTheme="minorHAnsi"/>
+          <w:highlight w:val="yellow"/>
+        </w:rPr>
+      </w:pPr>
+      <w:r>
+        <w:rPr>
+          <w:rFonts w:asciiTheme="minorHAnsi" w:cstheme="minorBidi" w:eastAsiaTheme="minorHAnsi" w:hAnsiTheme="minorHAnsi"/>
+          <w:highlight w:val="yellow"/>
+        </w:rPr>
+        <w:t>Varvello, M., &amp; Steiner, M. (2011). Traffic localization for DHT-based BitTorrent</w:t>
+      </w:r>
+    </w:p>
+    <w:p>
+      <w:pPr>
+        <w:pStyle w:val="Normal"/>
+        <w:spacing w:lineRule="auto" w:line="240"/>
+        <w:ind w:left="360" w:hanging="360"/>
+        <w:rPr>
+          <w:rFonts w:asciiTheme="minorHAnsi" w:cstheme="minorBidi" w:eastAsiaTheme="minorHAnsi" w:hAnsiTheme="minorHAnsi"/>
+          <w:highlight w:val="yellow"/>
+        </w:rPr>
+      </w:pPr>
+      <w:r>
+        <w:rPr>
+          <w:rFonts w:asciiTheme="minorHAnsi" w:cstheme="minorBidi" w:eastAsiaTheme="minorHAnsi" w:hAnsiTheme="minorHAnsi"/>
+          <w:highlight w:val="yellow"/>
+        </w:rPr>
+        <w:t>networks. International Conference on Research in Networking, 40-53.</w:t>
+      </w:r>
+    </w:p>
+    <w:p>
+      <w:pPr>
+        <w:pStyle w:val="Normal"/>
+        <w:spacing w:lineRule="auto" w:line="240"/>
+        <w:ind w:left="360" w:hanging="360"/>
+        <w:rPr>
+          <w:rFonts w:asciiTheme="minorHAnsi" w:cstheme="minorBidi" w:eastAsiaTheme="minorHAnsi" w:hAnsiTheme="minorHAnsi"/>
+          <w:highlight w:val="yellow"/>
+        </w:rPr>
+      </w:pPr>
+      <w:r>
+        <w:rPr>
+          <w:rFonts w:asciiTheme="minorHAnsi" w:cstheme="minorBidi" w:eastAsiaTheme="minorHAnsi" w:hAnsiTheme="minorHAnsi"/>
+          <w:highlight w:val="yellow"/>
+        </w:rPr>
+        <w:t>Wilkins, R. (2013). Download Time Reduction Using Recent Performance-Biased Peer</w:t>
+      </w:r>
+    </w:p>
+    <w:p>
+      <w:pPr>
+        <w:pStyle w:val="Normal"/>
+        <w:spacing w:lineRule="auto" w:line="240"/>
+        <w:ind w:left="360" w:hanging="360"/>
+        <w:rPr>
+          <w:rFonts w:asciiTheme="minorHAnsi" w:cstheme="minorBidi" w:eastAsiaTheme="minorHAnsi" w:hAnsiTheme="minorHAnsi"/>
+          <w:highlight w:val="yellow"/>
+        </w:rPr>
+      </w:pPr>
+      <w:r>
+        <w:rPr>
+          <w:rFonts w:asciiTheme="minorHAnsi" w:cstheme="minorBidi" w:eastAsiaTheme="minorHAnsi" w:hAnsiTheme="minorHAnsi"/>
+          <w:highlight w:val="yellow"/>
+        </w:rPr>
+        <w:t>Replacement In Stochastic P2P Content Delivery Networks. Doctor of</w:t>
+      </w:r>
+    </w:p>
+    <w:p>
+      <w:pPr>
+        <w:pStyle w:val="Normal"/>
+        <w:spacing w:lineRule="auto" w:line="240"/>
+        <w:ind w:left="360" w:hanging="360"/>
+        <w:rPr>
+          <w:rFonts w:asciiTheme="minorHAnsi" w:cstheme="minorBidi" w:eastAsiaTheme="minorHAnsi" w:hAnsiTheme="minorHAnsi"/>
+          <w:highlight w:val="yellow"/>
+        </w:rPr>
+      </w:pPr>
+      <w:r>
+        <w:rPr>
+          <w:rFonts w:asciiTheme="minorHAnsi" w:cstheme="minorBidi" w:eastAsiaTheme="minorHAnsi" w:hAnsiTheme="minorHAnsi"/>
+          <w:highlight w:val="yellow"/>
+        </w:rPr>
+        <w:t>Philosophy, Nova Southeastern University, Fort Lauderdale, FL.</w:t>
+      </w:r>
+    </w:p>
+    <w:p>
+      <w:pPr>
+        <w:pStyle w:val="Normal"/>
+        <w:spacing w:lineRule="auto" w:line="240"/>
+        <w:ind w:left="360" w:hanging="360"/>
+        <w:rPr>
+          <w:rFonts w:asciiTheme="minorHAnsi" w:cstheme="minorBidi" w:eastAsiaTheme="minorHAnsi" w:hAnsiTheme="minorHAnsi"/>
+          <w:highlight w:val="yellow"/>
+        </w:rPr>
+      </w:pPr>
+      <w:r>
+        <w:rPr>
+          <w:rFonts w:asciiTheme="minorHAnsi" w:cstheme="minorBidi" w:eastAsiaTheme="minorHAnsi" w:hAnsiTheme="minorHAnsi"/>
+          <w:highlight w:val="yellow"/>
+        </w:rPr>
+        <w:t>Wilkins, R., &amp; Simco, G. (2013). Download Time Reduction Using Recent Performance-</w:t>
+      </w:r>
+    </w:p>
+    <w:p>
+      <w:pPr>
+        <w:pStyle w:val="Normal"/>
+        <w:spacing w:lineRule="auto" w:line="240"/>
+        <w:ind w:left="360" w:hanging="360"/>
+        <w:rPr>
+          <w:rFonts w:asciiTheme="minorHAnsi" w:cstheme="minorBidi" w:eastAsiaTheme="minorHAnsi" w:hAnsiTheme="minorHAnsi"/>
+          <w:highlight w:val="yellow"/>
+        </w:rPr>
+      </w:pPr>
+      <w:r>
+        <w:rPr>
+          <w:rFonts w:asciiTheme="minorHAnsi" w:cstheme="minorBidi" w:eastAsiaTheme="minorHAnsi" w:hAnsiTheme="minorHAnsi"/>
+          <w:highlight w:val="yellow"/>
+        </w:rPr>
+        <w:t>Biased Peer Replacement In Stochastic P2P Content Delivery Networks. 2013</w:t>
+      </w:r>
+    </w:p>
+    <w:p>
+      <w:pPr>
+        <w:pStyle w:val="Normal"/>
+        <w:spacing w:lineRule="auto" w:line="240"/>
+        <w:ind w:left="360" w:hanging="360"/>
+        <w:rPr>
+          <w:rFonts w:asciiTheme="minorHAnsi" w:cstheme="minorBidi" w:eastAsiaTheme="minorHAnsi" w:hAnsiTheme="minorHAnsi"/>
+          <w:highlight w:val="yellow"/>
+        </w:rPr>
+      </w:pPr>
+      <w:r>
+        <w:rPr>
+          <w:rFonts w:asciiTheme="minorHAnsi" w:cstheme="minorBidi" w:eastAsiaTheme="minorHAnsi" w:hAnsiTheme="minorHAnsi"/>
+          <w:highlight w:val="yellow"/>
+        </w:rPr>
+        <w:t>International Conference on Selected Topics in Mobile and Wireless Networking</w:t>
+      </w:r>
+    </w:p>
+    <w:p>
+      <w:pPr>
+        <w:pStyle w:val="Normal"/>
+        <w:spacing w:lineRule="auto" w:line="240"/>
+        <w:ind w:left="360" w:hanging="360"/>
+        <w:rPr>
+          <w:rFonts w:asciiTheme="minorHAnsi" w:cstheme="minorBidi" w:eastAsiaTheme="minorHAnsi" w:hAnsiTheme="minorHAnsi"/>
+          <w:highlight w:val="yellow"/>
+        </w:rPr>
+      </w:pPr>
+      <w:r>
+        <w:rPr>
+          <w:rFonts w:asciiTheme="minorHAnsi" w:cstheme="minorBidi" w:eastAsiaTheme="minorHAnsi" w:hAnsiTheme="minorHAnsi"/>
+          <w:highlight w:val="yellow"/>
+        </w:rPr>
+        <w:t>(MoWNet), 86-91.</w:t>
+      </w:r>
+    </w:p>
+    <w:p>
+      <w:pPr>
+        <w:pStyle w:val="Normal"/>
+        <w:spacing w:lineRule="auto" w:line="240"/>
+        <w:ind w:left="360" w:hanging="360"/>
+        <w:rPr>
+          <w:rFonts w:asciiTheme="minorHAnsi" w:cstheme="minorBidi" w:eastAsiaTheme="minorHAnsi" w:hAnsiTheme="minorHAnsi"/>
+          <w:highlight w:val="yellow"/>
+        </w:rPr>
+      </w:pPr>
+      <w:r>
+        <w:rPr>
+          <w:rFonts w:asciiTheme="minorHAnsi" w:cstheme="minorBidi" w:eastAsiaTheme="minorHAnsi" w:hAnsiTheme="minorHAnsi"/>
+          <w:highlight w:val="yellow"/>
+        </w:rPr>
+        <w:t>Xie, H., Yang, Y. R., Krishnamurthy, A., Liu, Y. G., &amp; Silberschatz, A. (2008). P4P:</w:t>
+      </w:r>
+    </w:p>
+    <w:p>
+      <w:pPr>
+        <w:pStyle w:val="Normal"/>
+        <w:spacing w:lineRule="auto" w:line="240"/>
+        <w:ind w:left="360" w:hanging="360"/>
+        <w:rPr>
+          <w:rFonts w:asciiTheme="minorHAnsi" w:cstheme="minorBidi" w:eastAsiaTheme="minorHAnsi" w:hAnsiTheme="minorHAnsi"/>
+          <w:highlight w:val="yellow"/>
+        </w:rPr>
+      </w:pPr>
+      <w:r>
+        <w:rPr>
+          <w:rFonts w:asciiTheme="minorHAnsi" w:cstheme="minorBidi" w:eastAsiaTheme="minorHAnsi" w:hAnsiTheme="minorHAnsi"/>
+          <w:highlight w:val="yellow"/>
+        </w:rPr>
+        <w:t>Provider Portal for Applications. Proceedings of the ACM SIGCOMM 2008</w:t>
+      </w:r>
+    </w:p>
+    <w:p>
+      <w:pPr>
+        <w:pStyle w:val="Normal"/>
+        <w:spacing w:lineRule="auto" w:line="240"/>
+        <w:ind w:left="360" w:hanging="360"/>
+        <w:rPr>
+          <w:rFonts w:asciiTheme="minorHAnsi" w:cstheme="minorBidi" w:eastAsiaTheme="minorHAnsi" w:hAnsiTheme="minorHAnsi"/>
+          <w:highlight w:val="yellow"/>
+        </w:rPr>
+      </w:pPr>
+      <w:r>
+        <w:rPr>
+          <w:rFonts w:asciiTheme="minorHAnsi" w:cstheme="minorBidi" w:eastAsiaTheme="minorHAnsi" w:hAnsiTheme="minorHAnsi"/>
+          <w:highlight w:val="yellow"/>
+        </w:rPr>
+        <w:t>conference on Data Communication, 351-362.</w:t>
+      </w:r>
+    </w:p>
+    <w:p>
+      <w:pPr>
+        <w:pStyle w:val="Normal"/>
+        <w:spacing w:lineRule="auto" w:line="240"/>
+        <w:ind w:left="360" w:hanging="360"/>
+        <w:rPr>
+          <w:rFonts w:asciiTheme="minorHAnsi" w:cstheme="minorBidi" w:eastAsiaTheme="minorHAnsi" w:hAnsiTheme="minorHAnsi"/>
+          <w:highlight w:val="yellow"/>
+        </w:rPr>
+      </w:pPr>
+      <w:r>
+        <w:rPr>
+          <w:rFonts w:asciiTheme="minorHAnsi" w:cstheme="minorBidi" w:eastAsiaTheme="minorHAnsi" w:hAnsiTheme="minorHAnsi"/>
+          <w:highlight w:val="yellow"/>
+        </w:rPr>
+        <w:t>Yang, C., Zhou, Y., Chen, L., Fu, T. Z., &amp; Chiu, D. M. (2015). Turbocharged video</w:t>
+      </w:r>
+    </w:p>
+    <w:p>
+      <w:pPr>
+        <w:pStyle w:val="Normal"/>
+        <w:spacing w:lineRule="auto" w:line="240"/>
+        <w:ind w:left="360" w:hanging="360"/>
+        <w:rPr>
+          <w:rFonts w:asciiTheme="minorHAnsi" w:cstheme="minorBidi" w:eastAsiaTheme="minorHAnsi" w:hAnsiTheme="minorHAnsi"/>
+          <w:highlight w:val="yellow"/>
+        </w:rPr>
+      </w:pPr>
+      <w:r>
+        <w:rPr>
+          <w:rFonts w:asciiTheme="minorHAnsi" w:cstheme="minorBidi" w:eastAsiaTheme="minorHAnsi" w:hAnsiTheme="minorHAnsi"/>
+          <w:highlight w:val="yellow"/>
+        </w:rPr>
+        <w:t>distribution via P2P. IEEE Transactions on Circuits and Systems for Video</w:t>
+      </w:r>
+    </w:p>
+    <w:p>
+      <w:pPr>
+        <w:pStyle w:val="Normal"/>
+        <w:spacing w:lineRule="auto" w:line="240"/>
+        <w:ind w:left="360" w:hanging="360"/>
+        <w:rPr>
+          <w:rFonts w:asciiTheme="minorHAnsi" w:cstheme="minorBidi" w:eastAsiaTheme="minorHAnsi" w:hAnsiTheme="minorHAnsi"/>
+          <w:highlight w:val="yellow"/>
+        </w:rPr>
+      </w:pPr>
+      <w:r>
+        <w:rPr>
+          <w:rFonts w:asciiTheme="minorHAnsi" w:cstheme="minorBidi" w:eastAsiaTheme="minorHAnsi" w:hAnsiTheme="minorHAnsi"/>
+          <w:highlight w:val="yellow"/>
+        </w:rPr>
+        <w:t>Technology, 25(2), 287-299.</w:t>
+      </w:r>
+    </w:p>
+    <w:p>
+      <w:pPr>
+        <w:pStyle w:val="Normal"/>
+        <w:spacing w:lineRule="auto" w:line="240"/>
+        <w:ind w:left="360" w:hanging="360"/>
+        <w:rPr>
+          <w:rFonts w:asciiTheme="minorHAnsi" w:cstheme="minorBidi" w:eastAsiaTheme="minorHAnsi" w:hAnsiTheme="minorHAnsi"/>
+          <w:highlight w:val="yellow"/>
+        </w:rPr>
+      </w:pPr>
+      <w:r>
+        <w:rPr>
+          <w:rFonts w:asciiTheme="minorHAnsi" w:cstheme="minorBidi" w:eastAsiaTheme="minorHAnsi" w:hAnsiTheme="minorHAnsi"/>
+          <w:highlight w:val="yellow"/>
+        </w:rPr>
+        <w:t>Yang, X., &amp; De Veciana, G. (2004). Service capacity of peer to peer networks.</w:t>
+      </w:r>
+    </w:p>
+    <w:p>
+      <w:pPr>
+        <w:pStyle w:val="Normal"/>
+        <w:spacing w:lineRule="auto" w:line="240"/>
+        <w:ind w:left="360" w:hanging="360"/>
+        <w:rPr>
+          <w:rFonts w:asciiTheme="minorHAnsi" w:cstheme="minorBidi" w:eastAsiaTheme="minorHAnsi" w:hAnsiTheme="minorHAnsi"/>
+          <w:highlight w:val="yellow"/>
+        </w:rPr>
+      </w:pPr>
+      <w:r>
+        <w:rPr>
+          <w:rFonts w:asciiTheme="minorHAnsi" w:cstheme="minorBidi" w:eastAsiaTheme="minorHAnsi" w:hAnsiTheme="minorHAnsi"/>
+          <w:highlight w:val="yellow"/>
+        </w:rPr>
+        <w:t>INFOCOM 2004. Twenty-third AnnualJoint Conference of the IEEE Computer</w:t>
+      </w:r>
+    </w:p>
+    <w:p>
+      <w:pPr>
+        <w:pStyle w:val="Normal"/>
+        <w:spacing w:lineRule="auto" w:line="240"/>
+        <w:ind w:left="360" w:hanging="360"/>
+        <w:rPr>
+          <w:rFonts w:asciiTheme="minorHAnsi" w:cstheme="minorBidi" w:eastAsiaTheme="minorHAnsi" w:hAnsiTheme="minorHAnsi"/>
+          <w:highlight w:val="yellow"/>
+        </w:rPr>
+      </w:pPr>
+      <w:r>
+        <w:rPr>
+          <w:rFonts w:asciiTheme="minorHAnsi" w:cstheme="minorBidi" w:eastAsiaTheme="minorHAnsi" w:hAnsiTheme="minorHAnsi"/>
+          <w:highlight w:val="yellow"/>
+        </w:rPr>
+        <w:t>and Communications Societies, 4, 2242-2252. doi:</w:t>
+      </w:r>
+    </w:p>
+    <w:p>
+      <w:pPr>
+        <w:pStyle w:val="Normal"/>
+        <w:spacing w:lineRule="auto" w:line="240"/>
+        <w:ind w:left="360" w:hanging="360"/>
+        <w:rPr>
+          <w:rFonts w:asciiTheme="minorHAnsi" w:cstheme="minorBidi" w:eastAsiaTheme="minorHAnsi" w:hAnsiTheme="minorHAnsi"/>
+          <w:highlight w:val="yellow"/>
+        </w:rPr>
+      </w:pPr>
+      <w:r>
+        <w:rPr>
+          <w:rFonts w:asciiTheme="minorHAnsi" w:cstheme="minorBidi" w:eastAsiaTheme="minorHAnsi" w:hAnsiTheme="minorHAnsi"/>
+          <w:highlight w:val="yellow"/>
+        </w:rPr>
+        <w:t>10.1109/INFCOM.200401354647</w:t>
+      </w:r>
+    </w:p>
+    <w:p>
+      <w:pPr>
+        <w:pStyle w:val="Normal"/>
+        <w:spacing w:lineRule="auto" w:line="240"/>
+        <w:ind w:left="360" w:hanging="360"/>
+        <w:rPr>
+          <w:rFonts w:asciiTheme="minorHAnsi" w:cstheme="minorBidi" w:eastAsiaTheme="minorHAnsi" w:hAnsiTheme="minorHAnsi"/>
+          <w:highlight w:val="yellow"/>
+        </w:rPr>
+      </w:pPr>
+      <w:r>
+        <w:rPr>
+          <w:rFonts w:asciiTheme="minorHAnsi" w:cstheme="minorBidi" w:eastAsiaTheme="minorHAnsi" w:hAnsiTheme="minorHAnsi"/>
+          <w:highlight w:val="yellow"/>
+        </w:rPr>
+        <w:t>Ying, L., &amp; Basu, A. (2006). Traceroute-based fast peer selection without offline</w:t>
+      </w:r>
+    </w:p>
+    <w:p>
+      <w:pPr>
+        <w:pStyle w:val="Normal"/>
+        <w:spacing w:lineRule="auto" w:line="240"/>
+        <w:ind w:left="360" w:hanging="360"/>
+        <w:rPr>
+          <w:rFonts w:asciiTheme="minorHAnsi" w:cstheme="minorBidi" w:eastAsiaTheme="minorHAnsi" w:hAnsiTheme="minorHAnsi"/>
+          <w:highlight w:val="yellow"/>
+        </w:rPr>
+      </w:pPr>
+      <w:r>
+        <w:rPr>
+          <w:rFonts w:asciiTheme="minorHAnsi" w:cstheme="minorBidi" w:eastAsiaTheme="minorHAnsi" w:hAnsiTheme="minorHAnsi"/>
+          <w:highlight w:val="yellow"/>
+        </w:rPr>
+        <w:t>database. Eighth IEEE International Symposium on Multimedia, 2006. ISM'06.,</w:t>
+      </w:r>
+    </w:p>
+    <w:p>
+      <w:pPr>
+        <w:pStyle w:val="Normal"/>
+        <w:spacing w:lineRule="auto" w:line="240"/>
+        <w:ind w:left="360" w:hanging="360"/>
+        <w:rPr>
+          <w:rFonts w:asciiTheme="minorHAnsi" w:cstheme="minorBidi" w:eastAsiaTheme="minorHAnsi" w:hAnsiTheme="minorHAnsi"/>
+          <w:highlight w:val="yellow"/>
+        </w:rPr>
+      </w:pPr>
+      <w:r>
+        <w:rPr>
+          <w:rFonts w:asciiTheme="minorHAnsi" w:cstheme="minorBidi" w:eastAsiaTheme="minorHAnsi" w:hAnsiTheme="minorHAnsi"/>
+          <w:highlight w:val="yellow"/>
+        </w:rPr>
+        <w:t>609-614.</w:t>
+      </w:r>
+    </w:p>
+    <w:p>
+      <w:pPr>
+        <w:pStyle w:val="Normal"/>
+        <w:spacing w:lineRule="auto" w:line="240"/>
+        <w:ind w:left="360" w:hanging="360"/>
+        <w:rPr>
+          <w:rFonts w:asciiTheme="minorHAnsi" w:cstheme="minorBidi" w:eastAsiaTheme="minorHAnsi" w:hAnsiTheme="minorHAnsi"/>
+          <w:highlight w:val="yellow"/>
+        </w:rPr>
+      </w:pPr>
+      <w:r>
+        <w:rPr>
+          <w:rFonts w:asciiTheme="minorHAnsi" w:cstheme="minorBidi" w:eastAsiaTheme="minorHAnsi" w:hAnsiTheme="minorHAnsi"/>
+          <w:highlight w:val="yellow"/>
+        </w:rPr>
+        <w:t>Zuo, X., &amp; Iamnitchi, A. (2016). A Survey of Socially Aware Peer-to-Peer Systems.</w:t>
+      </w:r>
+    </w:p>
+    <w:p>
+      <w:pPr>
+        <w:pStyle w:val="Normal"/>
+        <w:spacing w:lineRule="auto" w:line="240"/>
+        <w:ind w:left="360" w:hanging="360"/>
+        <w:rPr>
+          <w:rFonts w:asciiTheme="minorHAnsi" w:cstheme="minorBidi" w:eastAsiaTheme="minorHAnsi" w:hAnsiTheme="minorHAnsi"/>
+          <w:highlight w:val="yellow"/>
+        </w:rPr>
+      </w:pPr>
+      <w:r>
+        <w:rPr>
+          <w:rFonts w:asciiTheme="minorHAnsi" w:cstheme="minorBidi" w:eastAsiaTheme="minorHAnsi" w:hAnsiTheme="minorHAnsi"/>
+          <w:highlight w:val="yellow"/>
+        </w:rPr>
+        <w:t>ACM Computing Surveys (CSUR), 49(1), 9.</w:t>
+      </w:r>
     </w:p>
     <w:p>
       <w:pPr>
@@ -1842,7 +5302,7 @@
                     </pic:cNvPicPr>
                   </pic:nvPicPr>
                   <pic:blipFill>
-                    <a:blip r:embed="rId14"/>
+                    <a:blip r:embed="rId15"/>
                     <a:stretch>
                       <a:fillRect/>
                     </a:stretch>
@@ -2064,10 +5524,10 @@
       </w:r>
     </w:p>
     <w:sectPr>
-      <w:headerReference w:type="even" r:id="rId15"/>
-      <w:headerReference w:type="default" r:id="rId16"/>
-      <w:footerReference w:type="even" r:id="rId17"/>
-      <w:footerReference w:type="default" r:id="rId18"/>
+      <w:headerReference w:type="even" r:id="rId16"/>
+      <w:headerReference w:type="default" r:id="rId17"/>
+      <w:footerReference w:type="even" r:id="rId18"/>
+      <w:footerReference w:type="default" r:id="rId19"/>
       <w:type w:val="nextPage"/>
       <w:pgSz w:w="12240" w:h="15840"/>
       <w:pgMar w:left="1440" w:right="1440" w:header="720" w:top="1440" w:footer="720" w:bottom="1440" w:gutter="0"/>
@@ -2122,7 +5582,7 @@
         <w:docPartGallery w:val="Page Numbers (Bottom of Page)"/>
         <w:docPartUnique w:val="true"/>
       </w:docPartObj>
-      <w:id w:val="68887572"/>
+      <w:id w:val="516465531"/>
     </w:sdtPr>
     <w:sdtContent>
       <w:p>
@@ -2229,7 +5689,7 @@
         <w:docPartGallery w:val="Page Numbers (Top of Page)"/>
         <w:docPartUnique w:val="true"/>
       </w:docPartObj>
-      <w:id w:val="922933015"/>
+      <w:id w:val="100512863"/>
     </w:sdtPr>
     <w:sdtContent>
       <w:p>
@@ -2261,7 +5721,7 @@
           <w:rPr>
             <w:rStyle w:val="Pagenumber"/>
           </w:rPr>
-          <w:t>vi</w:t>
+          <w:t>xii</w:t>
         </w:r>
         <w:r>
           <w:rPr>
@@ -2293,7 +5753,7 @@
         <w:docPartGallery w:val="Page Numbers (Top of Page)"/>
         <w:docPartUnique w:val="true"/>
       </w:docPartObj>
-      <w:id w:val="118981258"/>
+      <w:id w:val="586813863"/>
     </w:sdtPr>
     <w:sdtContent>
       <w:p>

</xml_diff>